<commit_message>
Update calculation for resistors
</commit_message>
<xml_diff>
--- a/drone/load-sharing/Load_Sharer_Calculations.docx
+++ b/drone/load-sharing/Load_Sharer_Calculations.docx
@@ -1,20 +1,20 @@
 
 <file path=word/document.xml><?xml version="1.0" encoding="utf-8"?>
-<w:document xmlns:wpc="http://schemas.microsoft.com/office/word/2010/wordprocessingCanvas" xmlns:cx="http://schemas.microsoft.com/office/drawing/2014/chartex" xmlns:cx1="http://schemas.microsoft.com/office/drawing/2015/9/8/chartex" xmlns:cx2="http://schemas.microsoft.com/office/drawing/2015/10/21/chartex" xmlns:cx3="http://schemas.microsoft.com/office/drawing/2016/5/9/chartex" xmlns:cx4="http://schemas.microsoft.com/office/drawing/2016/5/10/chartex" xmlns:cx5="http://schemas.microsoft.com/office/drawing/2016/5/11/chartex" xmlns:cx6="http://schemas.microsoft.com/office/drawing/2016/5/12/chartex" xmlns:cx7="http://schemas.microsoft.com/office/drawing/2016/5/13/chartex" xmlns:cx8="http://schemas.microsoft.com/office/drawing/2016/5/14/chartex" xmlns:mc="http://schemas.openxmlformats.org/markup-compatibility/2006" xmlns:o="urn:schemas-microsoft-com:office:office" xmlns:r="http://schemas.openxmlformats.org/officeDocument/2006/relationships" xmlns:m="http://schemas.openxmlformats.org/officeDocument/2006/math" xmlns:v="urn:schemas-microsoft-com:vml" xmlns:wp14="http://schemas.microsoft.com/office/word/2010/wordprocessingDrawing" xmlns:wp="http://schemas.openxmlformats.org/drawingml/2006/wordprocessingDrawing" xmlns:w10="urn:schemas-microsoft-com:office:word" xmlns:w="http://schemas.openxmlformats.org/wordprocessingml/2006/main" xmlns:w14="http://schemas.microsoft.com/office/word/2010/wordml" xmlns:w15="http://schemas.microsoft.com/office/word/2012/wordml" xmlns:w16se="http://schemas.microsoft.com/office/word/2015/wordml/symex" xmlns:wpg="http://schemas.microsoft.com/office/word/2010/wordprocessingGroup" xmlns:wpi="http://schemas.microsoft.com/office/word/2010/wordprocessingInk" xmlns:wne="http://schemas.microsoft.com/office/word/2006/wordml" xmlns:wps="http://schemas.microsoft.com/office/word/2010/wordprocessingShape" mc:Ignorable="w14 w15 w16se wp14">
+<w:document xmlns:wpc="http://schemas.microsoft.com/office/word/2010/wordprocessingCanvas" xmlns:mo="http://schemas.microsoft.com/office/mac/office/2008/main" xmlns:mc="http://schemas.openxmlformats.org/markup-compatibility/2006" xmlns:mv="urn:schemas-microsoft-com:mac:vml" xmlns:o="urn:schemas-microsoft-com:office:office" xmlns:r="http://schemas.openxmlformats.org/officeDocument/2006/relationships" xmlns:m="http://schemas.openxmlformats.org/officeDocument/2006/math" xmlns:v="urn:schemas-microsoft-com:vml" xmlns:wp14="http://schemas.microsoft.com/office/word/2010/wordprocessingDrawing" xmlns:wp="http://schemas.openxmlformats.org/drawingml/2006/wordprocessingDrawing" xmlns:w10="urn:schemas-microsoft-com:office:word" xmlns:w="http://schemas.openxmlformats.org/wordprocessingml/2006/main" xmlns:w14="http://schemas.microsoft.com/office/word/2010/wordml" xmlns:w15="http://schemas.microsoft.com/office/word/2012/wordml" xmlns:wpg="http://schemas.microsoft.com/office/word/2010/wordprocessingGroup" xmlns:wpi="http://schemas.microsoft.com/office/word/2010/wordprocessingInk" xmlns:wne="http://schemas.microsoft.com/office/word/2006/wordml" xmlns:wps="http://schemas.microsoft.com/office/word/2010/wordprocessingShape" mc:Ignorable="w14 w15 wp14">
   <w:body>
     <w:p>
       <w:pPr>
         <w:pStyle w:val="Heading2"/>
         <w:jc w:val="center"/>
         <w:rPr>
-          <w:rFonts w:ascii="Times New Roman" w:hAnsi="Times New Roman" w:cs="Times New Roman"/>
+          <w:rFonts w:ascii="Arial" w:hAnsi="Arial" w:cs="Arial"/>
           <w:sz w:val="28"/>
           <w:szCs w:val="28"/>
         </w:rPr>
       </w:pPr>
       <w:r>
         <w:rPr>
-          <w:rFonts w:ascii="Times New Roman" w:hAnsi="Times New Roman" w:cs="Times New Roman"/>
+          <w:rFonts w:ascii="Arial" w:hAnsi="Arial" w:cs="Arial"/>
           <w:sz w:val="28"/>
           <w:szCs w:val="28"/>
         </w:rPr>
@@ -24,33 +24,33 @@
     <w:p>
       <w:pPr>
         <w:rPr>
-          <w:rFonts w:ascii="Times New Roman" w:hAnsi="Times New Roman" w:cs="Times New Roman"/>
-          <w:sz w:val="28"/>
-          <w:szCs w:val="28"/>
+          <w:rFonts w:ascii="Arial" w:hAnsi="Arial" w:cs="Arial"/>
+          <w:sz w:val="24"/>
+          <w:szCs w:val="24"/>
         </w:rPr>
       </w:pPr>
     </w:p>
     <w:p>
       <w:pPr>
         <w:rPr>
-          <w:rFonts w:ascii="Times New Roman" w:hAnsi="Times New Roman" w:cs="Times New Roman"/>
-          <w:sz w:val="28"/>
-          <w:szCs w:val="28"/>
+          <w:rFonts w:ascii="Arial" w:hAnsi="Arial" w:cs="Arial"/>
+          <w:sz w:val="24"/>
+          <w:szCs w:val="24"/>
         </w:rPr>
       </w:pPr>
       <w:r>
         <w:rPr>
-          <w:rFonts w:ascii="Times New Roman" w:hAnsi="Times New Roman" w:cs="Times New Roman"/>
-          <w:sz w:val="28"/>
-          <w:szCs w:val="28"/>
+          <w:rFonts w:ascii="Arial" w:hAnsi="Arial" w:cs="Arial"/>
+          <w:sz w:val="24"/>
+          <w:szCs w:val="24"/>
         </w:rPr>
         <w:t>V</w:t>
       </w:r>
       <w:r>
         <w:rPr>
-          <w:rFonts w:ascii="Times New Roman" w:hAnsi="Times New Roman" w:cs="Times New Roman"/>
-          <w:sz w:val="28"/>
-          <w:szCs w:val="28"/>
+          <w:rFonts w:ascii="Arial" w:hAnsi="Arial" w:cs="Arial"/>
+          <w:sz w:val="24"/>
+          <w:szCs w:val="24"/>
           <w:vertAlign w:val="subscript"/>
         </w:rPr>
         <w:softHyphen/>
@@ -58,51 +58,59 @@
       </w:r>
       <w:r>
         <w:rPr>
-          <w:rFonts w:ascii="Times New Roman" w:hAnsi="Times New Roman" w:cs="Times New Roman"/>
-          <w:sz w:val="28"/>
-          <w:szCs w:val="28"/>
+          <w:rFonts w:ascii="Arial" w:hAnsi="Arial" w:cs="Arial"/>
+          <w:sz w:val="24"/>
+          <w:szCs w:val="24"/>
         </w:rPr>
         <w:t xml:space="preserve"> = 20V-20.5V</w:t>
       </w:r>
       <w:r>
         <w:rPr>
-          <w:rFonts w:ascii="Times New Roman" w:hAnsi="Times New Roman" w:cs="Times New Roman"/>
-          <w:sz w:val="28"/>
-          <w:szCs w:val="28"/>
+          <w:rFonts w:ascii="Arial" w:hAnsi="Arial" w:cs="Arial"/>
+          <w:sz w:val="24"/>
+          <w:szCs w:val="24"/>
         </w:rPr>
         <w:t>; V</w:t>
       </w:r>
       <w:r>
         <w:rPr>
-          <w:rFonts w:ascii="Times New Roman" w:hAnsi="Times New Roman" w:cs="Times New Roman"/>
-          <w:sz w:val="28"/>
-          <w:szCs w:val="28"/>
+          <w:rFonts w:ascii="Arial" w:hAnsi="Arial" w:cs="Arial"/>
+          <w:sz w:val="24"/>
+          <w:szCs w:val="24"/>
           <w:vertAlign w:val="subscript"/>
         </w:rPr>
         <w:t>ETH</w:t>
       </w:r>
       <w:r>
         <w:rPr>
-          <w:rFonts w:ascii="Times New Roman" w:hAnsi="Times New Roman" w:cs="Times New Roman"/>
-          <w:sz w:val="28"/>
-          <w:szCs w:val="28"/>
-        </w:rPr>
-        <w:t xml:space="preserve"> = 1.222V;  V</w:t>
-      </w:r>
-      <w:r>
-        <w:rPr>
-          <w:rFonts w:ascii="Times New Roman" w:hAnsi="Times New Roman" w:cs="Times New Roman"/>
-          <w:sz w:val="28"/>
-          <w:szCs w:val="28"/>
+          <w:rFonts w:ascii="Arial" w:hAnsi="Arial" w:cs="Arial"/>
+          <w:sz w:val="24"/>
+          <w:szCs w:val="24"/>
+        </w:rPr>
+        <w:t xml:space="preserve"> = 1.222V; </w:t>
+      </w:r>
+      <w:r>
+        <w:rPr>
+          <w:rFonts w:ascii="Arial" w:hAnsi="Arial" w:cs="Arial"/>
+          <w:sz w:val="24"/>
+          <w:szCs w:val="24"/>
+        </w:rPr>
+        <w:t>V</w:t>
+      </w:r>
+      <w:r>
+        <w:rPr>
+          <w:rFonts w:ascii="Arial" w:hAnsi="Arial" w:cs="Arial"/>
+          <w:sz w:val="24"/>
+          <w:szCs w:val="24"/>
           <w:vertAlign w:val="subscript"/>
         </w:rPr>
         <w:t>RESTORE</w:t>
       </w:r>
       <w:r>
         <w:rPr>
-          <w:rFonts w:ascii="Times New Roman" w:hAnsi="Times New Roman" w:cs="Times New Roman"/>
-          <w:sz w:val="28"/>
-          <w:szCs w:val="28"/>
+          <w:rFonts w:ascii="Arial" w:hAnsi="Arial" w:cs="Arial"/>
+          <w:sz w:val="24"/>
+          <w:szCs w:val="24"/>
         </w:rPr>
         <w:t xml:space="preserve"> = 22V;</w:t>
       </w:r>
@@ -110,59 +118,59 @@
     <w:p>
       <w:pPr>
         <w:rPr>
-          <w:rFonts w:ascii="Times New Roman" w:hAnsi="Times New Roman" w:cs="Times New Roman"/>
-          <w:sz w:val="28"/>
-          <w:szCs w:val="28"/>
+          <w:rFonts w:ascii="Arial" w:hAnsi="Arial" w:cs="Arial"/>
+          <w:sz w:val="24"/>
+          <w:szCs w:val="24"/>
         </w:rPr>
       </w:pPr>
     </w:p>
     <w:p>
       <w:pPr>
         <w:rPr>
-          <w:rFonts w:ascii="Times New Roman" w:eastAsiaTheme="minorEastAsia" w:hAnsi="Times New Roman" w:cs="Times New Roman"/>
-          <w:sz w:val="28"/>
-          <w:szCs w:val="28"/>
+          <w:rFonts w:ascii="Arial" w:eastAsiaTheme="minorEastAsia" w:hAnsi="Arial" w:cs="Arial"/>
+          <w:sz w:val="24"/>
+          <w:szCs w:val="24"/>
         </w:rPr>
       </w:pPr>
       <w:r>
         <w:rPr>
-          <w:rFonts w:ascii="Times New Roman" w:hAnsi="Times New Roman" w:cs="Times New Roman"/>
-          <w:sz w:val="28"/>
-          <w:szCs w:val="28"/>
+          <w:rFonts w:ascii="Arial" w:hAnsi="Arial" w:cs="Arial"/>
+          <w:sz w:val="24"/>
+          <w:szCs w:val="24"/>
         </w:rPr>
         <w:t>V</w:t>
       </w:r>
       <w:r>
         <w:rPr>
-          <w:rFonts w:ascii="Times New Roman" w:hAnsi="Times New Roman" w:cs="Times New Roman"/>
-          <w:sz w:val="28"/>
-          <w:szCs w:val="28"/>
+          <w:rFonts w:ascii="Arial" w:hAnsi="Arial" w:cs="Arial"/>
+          <w:sz w:val="24"/>
+          <w:szCs w:val="24"/>
           <w:vertAlign w:val="subscript"/>
         </w:rPr>
         <w:t xml:space="preserve">FAIL = </w:t>
       </w:r>
       <w:r>
         <w:rPr>
-          <w:rFonts w:ascii="Times New Roman" w:hAnsi="Times New Roman" w:cs="Times New Roman"/>
-          <w:sz w:val="28"/>
-          <w:szCs w:val="28"/>
+          <w:rFonts w:ascii="Arial" w:hAnsi="Arial" w:cs="Arial"/>
+          <w:sz w:val="24"/>
+          <w:szCs w:val="24"/>
         </w:rPr>
         <w:t>V</w:t>
       </w:r>
       <w:r>
         <w:rPr>
-          <w:rFonts w:ascii="Times New Roman" w:hAnsi="Times New Roman" w:cs="Times New Roman"/>
-          <w:sz w:val="28"/>
-          <w:szCs w:val="28"/>
+          <w:rFonts w:ascii="Arial" w:hAnsi="Arial" w:cs="Arial"/>
+          <w:sz w:val="24"/>
+          <w:szCs w:val="24"/>
           <w:vertAlign w:val="subscript"/>
         </w:rPr>
         <w:t xml:space="preserve">ETH </w:t>
       </w:r>
       <w:r>
         <w:rPr>
-          <w:rFonts w:ascii="Times New Roman" w:hAnsi="Times New Roman" w:cs="Times New Roman"/>
-          <w:sz w:val="28"/>
-          <w:szCs w:val="28"/>
+          <w:rFonts w:ascii="Arial" w:hAnsi="Arial" w:cs="Arial"/>
+          <w:sz w:val="24"/>
+          <w:szCs w:val="24"/>
         </w:rPr>
         <w:t xml:space="preserve">* </w:t>
       </w:r>
@@ -171,39 +179,135 @@
           <m:fPr>
             <m:ctrlPr>
               <w:rPr>
-                <w:rFonts w:ascii="Cambria Math" w:hAnsi="Cambria Math" w:cs="Times New Roman"/>
-                <w:sz w:val="28"/>
-                <w:szCs w:val="28"/>
+                <w:rFonts w:ascii="Cambria Math" w:hAnsi="Cambria Math" w:cs="Arial"/>
+                <w:sz w:val="24"/>
+                <w:szCs w:val="24"/>
               </w:rPr>
             </m:ctrlPr>
           </m:fPr>
           <m:num>
+            <m:sSub>
+              <m:sSubPr>
+                <m:ctrlPr>
+                  <w:rPr>
+                    <w:rFonts w:ascii="Cambria Math" w:hAnsi="Cambria Math" w:cs="Arial"/>
+                    <w:i/>
+                    <w:sz w:val="24"/>
+                    <w:szCs w:val="24"/>
+                  </w:rPr>
+                </m:ctrlPr>
+              </m:sSubPr>
+              <m:e>
+                <m:r>
+                  <w:rPr>
+                    <w:rFonts w:ascii="Cambria Math" w:hAnsi="Cambria Math" w:cs="Arial"/>
+                    <w:sz w:val="24"/>
+                    <w:szCs w:val="24"/>
+                  </w:rPr>
+                  <m:t>R</m:t>
+                </m:r>
+              </m:e>
+              <m:sub>
+                <m:r>
+                  <w:rPr>
+                    <w:rFonts w:ascii="Cambria Math" w:hAnsi="Cambria Math" w:cs="Arial"/>
+                    <w:sz w:val="24"/>
+                    <w:szCs w:val="24"/>
+                  </w:rPr>
+                  <m:t>1A</m:t>
+                </m:r>
+              </m:sub>
+            </m:sSub>
             <m:r>
               <w:rPr>
-                <w:rFonts w:ascii="Cambria Math" w:hAnsi="Cambria Math" w:cs="Times New Roman"/>
-                <w:sz w:val="28"/>
-                <w:szCs w:val="28"/>
-              </w:rPr>
-              <m:t>R1A+RIC</m:t>
+                <w:rFonts w:ascii="Cambria Math" w:hAnsi="Cambria Math" w:cs="Arial"/>
+                <w:sz w:val="24"/>
+                <w:szCs w:val="24"/>
+              </w:rPr>
+              <m:t>+</m:t>
             </m:r>
+            <m:sSub>
+              <m:sSubPr>
+                <m:ctrlPr>
+                  <w:rPr>
+                    <w:rFonts w:ascii="Cambria Math" w:hAnsi="Cambria Math" w:cs="Arial"/>
+                    <w:i/>
+                    <w:sz w:val="24"/>
+                    <w:szCs w:val="24"/>
+                  </w:rPr>
+                </m:ctrlPr>
+              </m:sSubPr>
+              <m:e>
+                <m:r>
+                  <w:rPr>
+                    <w:rFonts w:ascii="Cambria Math" w:hAnsi="Cambria Math" w:cs="Arial"/>
+                    <w:sz w:val="24"/>
+                    <w:szCs w:val="24"/>
+                  </w:rPr>
+                  <m:t>R</m:t>
+                </m:r>
+              </m:e>
+              <m:sub>
+                <m:r>
+                  <w:rPr>
+                    <w:rFonts w:ascii="Cambria Math" w:hAnsi="Cambria Math" w:cs="Arial"/>
+                    <w:sz w:val="24"/>
+                    <w:szCs w:val="24"/>
+                  </w:rPr>
+                  <m:t>1C</m:t>
+                </m:r>
+              </m:sub>
+            </m:sSub>
           </m:num>
           <m:den>
-            <m:r>
-              <w:rPr>
-                <w:rFonts w:ascii="Cambria Math" w:hAnsi="Cambria Math" w:cs="Times New Roman"/>
-                <w:sz w:val="28"/>
-                <w:szCs w:val="28"/>
-              </w:rPr>
-              <m:t>R1C</m:t>
-            </m:r>
+            <m:sSub>
+              <m:sSubPr>
+                <m:ctrlPr>
+                  <w:rPr>
+                    <w:rFonts w:ascii="Cambria Math" w:hAnsi="Cambria Math" w:cs="Arial"/>
+                    <w:i/>
+                    <w:sz w:val="24"/>
+                    <w:szCs w:val="24"/>
+                  </w:rPr>
+                </m:ctrlPr>
+              </m:sSubPr>
+              <m:e>
+                <m:r>
+                  <w:rPr>
+                    <w:rFonts w:ascii="Cambria Math" w:hAnsi="Cambria Math" w:cs="Arial"/>
+                    <w:sz w:val="24"/>
+                    <w:szCs w:val="24"/>
+                  </w:rPr>
+                  <m:t>R</m:t>
+                </m:r>
+              </m:e>
+              <m:sub>
+                <m:r>
+                  <w:rPr>
+                    <w:rFonts w:ascii="Cambria Math" w:hAnsi="Cambria Math" w:cs="Arial"/>
+                    <w:sz w:val="24"/>
+                    <w:szCs w:val="24"/>
+                  </w:rPr>
+                  <m:t>1</m:t>
+                </m:r>
+                <m:r>
+                  <w:rPr>
+                    <w:rFonts w:ascii="Cambria Math" w:hAnsi="Cambria Math" w:cs="Arial"/>
+                    <w:sz w:val="24"/>
+                    <w:szCs w:val="24"/>
+                  </w:rPr>
+                  <m:t>C</m:t>
+                </m:r>
+              </m:sub>
+            </m:sSub>
           </m:den>
         </m:f>
       </m:oMath>
       <w:r>
         <w:rPr>
-          <w:rFonts w:ascii="Times New Roman" w:eastAsiaTheme="minorEastAsia" w:hAnsi="Times New Roman" w:cs="Times New Roman"/>
-          <w:sz w:val="28"/>
-          <w:szCs w:val="28"/>
+          <w:rFonts w:ascii="Arial" w:eastAsiaTheme="minorEastAsia" w:hAnsi="Arial" w:cs="Arial"/>
+          <w:sz w:val="24"/>
+          <w:szCs w:val="24"/>
         </w:rPr>
         <w:t xml:space="preserve"> </w:t>
       </w:r>
@@ -211,81 +315,161 @@
     <w:p>
       <w:pPr>
         <w:rPr>
-          <w:rFonts w:ascii="Times New Roman" w:eastAsiaTheme="minorEastAsia" w:hAnsi="Times New Roman" w:cs="Times New Roman"/>
-          <w:sz w:val="28"/>
-          <w:szCs w:val="28"/>
+          <w:rFonts w:ascii="Arial" w:eastAsiaTheme="minorEastAsia" w:hAnsi="Arial" w:cs="Arial"/>
+          <w:sz w:val="24"/>
+          <w:szCs w:val="24"/>
         </w:rPr>
       </w:pPr>
       <w:r>
         <w:rPr>
-          <w:rFonts w:ascii="Times New Roman" w:eastAsiaTheme="minorEastAsia" w:hAnsi="Times New Roman" w:cs="Times New Roman"/>
-          <w:sz w:val="28"/>
-          <w:szCs w:val="28"/>
+          <w:rFonts w:ascii="Arial" w:eastAsiaTheme="minorEastAsia" w:hAnsi="Arial" w:cs="Arial"/>
+          <w:sz w:val="24"/>
+          <w:szCs w:val="24"/>
         </w:rPr>
         <w:t>20</w:t>
       </w:r>
       <w:r>
         <w:rPr>
-          <w:rFonts w:ascii="Times New Roman" w:eastAsiaTheme="minorEastAsia" w:hAnsi="Times New Roman" w:cs="Times New Roman"/>
-          <w:sz w:val="28"/>
-          <w:szCs w:val="28"/>
+          <w:rFonts w:ascii="Arial" w:eastAsiaTheme="minorEastAsia" w:hAnsi="Arial" w:cs="Arial"/>
+          <w:sz w:val="24"/>
+          <w:szCs w:val="24"/>
+        </w:rPr>
+        <w:t xml:space="preserve"> </w:t>
+      </w:r>
+      <w:r>
+        <w:rPr>
+          <w:rFonts w:ascii="Arial" w:eastAsiaTheme="minorEastAsia" w:hAnsi="Arial" w:cs="Arial"/>
+          <w:sz w:val="24"/>
+          <w:szCs w:val="24"/>
         </w:rPr>
         <w:t>V</w:t>
       </w:r>
       <w:r>
         <w:rPr>
-          <w:rFonts w:ascii="Times New Roman" w:eastAsiaTheme="minorEastAsia" w:hAnsi="Times New Roman" w:cs="Times New Roman"/>
-          <w:sz w:val="28"/>
-          <w:szCs w:val="28"/>
+          <w:rFonts w:ascii="Arial" w:eastAsiaTheme="minorEastAsia" w:hAnsi="Arial" w:cs="Arial"/>
+          <w:sz w:val="24"/>
+          <w:szCs w:val="24"/>
         </w:rPr>
         <w:t xml:space="preserve"> </w:t>
       </w:r>
       <w:r>
         <w:rPr>
-          <w:rFonts w:ascii="Times New Roman" w:eastAsiaTheme="minorEastAsia" w:hAnsi="Times New Roman" w:cs="Times New Roman"/>
-          <w:sz w:val="28"/>
-          <w:szCs w:val="28"/>
-        </w:rPr>
-        <w:t>= 1.222V * (</w:t>
+          <w:rFonts w:ascii="Arial" w:eastAsiaTheme="minorEastAsia" w:hAnsi="Arial" w:cs="Arial"/>
+          <w:sz w:val="24"/>
+          <w:szCs w:val="24"/>
+        </w:rPr>
+        <w:t>= 1.222</w:t>
+      </w:r>
+      <w:r>
+        <w:rPr>
+          <w:rFonts w:ascii="Arial" w:eastAsiaTheme="minorEastAsia" w:hAnsi="Arial" w:cs="Arial"/>
+          <w:sz w:val="24"/>
+          <w:szCs w:val="24"/>
+        </w:rPr>
+        <w:t xml:space="preserve"> </w:t>
+      </w:r>
+      <w:r>
+        <w:rPr>
+          <w:rFonts w:ascii="Arial" w:eastAsiaTheme="minorEastAsia" w:hAnsi="Arial" w:cs="Arial"/>
+          <w:sz w:val="24"/>
+          <w:szCs w:val="24"/>
+        </w:rPr>
+        <w:t>V * (</w:t>
       </w:r>
       <m:oMath>
         <m:f>
           <m:fPr>
             <m:ctrlPr>
               <w:rPr>
-                <w:rFonts w:ascii="Cambria Math" w:hAnsi="Cambria Math" w:cs="Times New Roman"/>
-                <w:sz w:val="28"/>
-                <w:szCs w:val="28"/>
+                <w:rFonts w:ascii="Cambria Math" w:hAnsi="Cambria Math" w:cs="Arial"/>
+                <w:sz w:val="24"/>
+                <w:szCs w:val="24"/>
               </w:rPr>
             </m:ctrlPr>
           </m:fPr>
           <m:num>
-            <m:r>
-              <w:rPr>
-                <w:rFonts w:ascii="Cambria Math" w:hAnsi="Cambria Math" w:cs="Times New Roman"/>
-                <w:sz w:val="28"/>
-                <w:szCs w:val="28"/>
-              </w:rPr>
-              <m:t>R1A</m:t>
-            </m:r>
+            <m:sSub>
+              <m:sSubPr>
+                <m:ctrlPr>
+                  <w:rPr>
+                    <w:rFonts w:ascii="Cambria Math" w:hAnsi="Cambria Math" w:cs="Arial"/>
+                    <w:i/>
+                    <w:sz w:val="24"/>
+                    <w:szCs w:val="24"/>
+                  </w:rPr>
+                </m:ctrlPr>
+              </m:sSubPr>
+              <m:e>
+                <m:r>
+                  <w:rPr>
+                    <w:rFonts w:ascii="Cambria Math" w:hAnsi="Cambria Math" w:cs="Arial"/>
+                    <w:sz w:val="24"/>
+                    <w:szCs w:val="24"/>
+                  </w:rPr>
+                  <m:t>R</m:t>
+                </m:r>
+              </m:e>
+              <m:sub>
+                <m:r>
+                  <w:rPr>
+                    <w:rFonts w:ascii="Cambria Math" w:hAnsi="Cambria Math" w:cs="Arial"/>
+                    <w:sz w:val="24"/>
+                    <w:szCs w:val="24"/>
+                  </w:rPr>
+                  <m:t>1A</m:t>
+                </m:r>
+              </m:sub>
+            </m:sSub>
           </m:num>
           <m:den>
-            <m:r>
-              <w:rPr>
-                <w:rFonts w:ascii="Cambria Math" w:hAnsi="Cambria Math" w:cs="Times New Roman"/>
-                <w:sz w:val="28"/>
-                <w:szCs w:val="28"/>
-              </w:rPr>
-              <m:t>R1C</m:t>
-            </m:r>
+            <m:sSub>
+              <m:sSubPr>
+                <m:ctrlPr>
+                  <w:rPr>
+                    <w:rFonts w:ascii="Cambria Math" w:hAnsi="Cambria Math" w:cs="Arial"/>
+                    <w:i/>
+                    <w:sz w:val="24"/>
+                    <w:szCs w:val="24"/>
+                  </w:rPr>
+                </m:ctrlPr>
+              </m:sSubPr>
+              <m:e>
+                <m:r>
+                  <w:rPr>
+                    <w:rFonts w:ascii="Cambria Math" w:hAnsi="Cambria Math" w:cs="Arial"/>
+                    <w:sz w:val="24"/>
+                    <w:szCs w:val="24"/>
+                  </w:rPr>
+                  <m:t>R</m:t>
+                </m:r>
+              </m:e>
+              <m:sub>
+                <m:r>
+                  <w:rPr>
+                    <w:rFonts w:ascii="Cambria Math" w:hAnsi="Cambria Math" w:cs="Arial"/>
+                    <w:sz w:val="24"/>
+                    <w:szCs w:val="24"/>
+                  </w:rPr>
+                  <m:t>1</m:t>
+                </m:r>
+                <m:r>
+                  <w:rPr>
+                    <w:rFonts w:ascii="Cambria Math" w:hAnsi="Cambria Math" w:cs="Arial"/>
+                    <w:sz w:val="24"/>
+                    <w:szCs w:val="24"/>
+                  </w:rPr>
+                  <m:t>C</m:t>
+                </m:r>
+              </m:sub>
+            </m:sSub>
           </m:den>
         </m:f>
       </m:oMath>
       <w:r>
         <w:rPr>
-          <w:rFonts w:ascii="Times New Roman" w:eastAsiaTheme="minorEastAsia" w:hAnsi="Times New Roman" w:cs="Times New Roman"/>
-          <w:sz w:val="28"/>
-          <w:szCs w:val="28"/>
+          <w:rFonts w:ascii="Arial" w:eastAsiaTheme="minorEastAsia" w:hAnsi="Arial" w:cs="Arial"/>
+          <w:sz w:val="24"/>
+          <w:szCs w:val="24"/>
         </w:rPr>
         <w:t xml:space="preserve"> + 1)</w:t>
       </w:r>
@@ -293,9 +477,9 @@
     <w:p>
       <w:pPr>
         <w:rPr>
-          <w:rFonts w:ascii="Times New Roman" w:eastAsiaTheme="minorEastAsia" w:hAnsi="Times New Roman" w:cs="Times New Roman"/>
-          <w:sz w:val="28"/>
-          <w:szCs w:val="28"/>
+          <w:rFonts w:ascii="Arial" w:eastAsiaTheme="minorEastAsia" w:hAnsi="Arial" w:cs="Arial"/>
+          <w:sz w:val="24"/>
+          <w:szCs w:val="24"/>
         </w:rPr>
       </w:pPr>
       <m:oMath>
@@ -303,18 +487,18 @@
           <m:fPr>
             <m:ctrlPr>
               <w:rPr>
-                <w:rFonts w:ascii="Cambria Math" w:hAnsi="Cambria Math" w:cs="Times New Roman"/>
-                <w:sz w:val="28"/>
-                <w:szCs w:val="28"/>
+                <w:rFonts w:ascii="Cambria Math" w:hAnsi="Cambria Math" w:cs="Arial"/>
+                <w:sz w:val="24"/>
+                <w:szCs w:val="24"/>
               </w:rPr>
             </m:ctrlPr>
           </m:fPr>
           <m:num>
             <m:r>
               <w:rPr>
-                <w:rFonts w:ascii="Cambria Math" w:hAnsi="Cambria Math" w:cs="Times New Roman"/>
-                <w:sz w:val="28"/>
-                <w:szCs w:val="28"/>
+                <w:rFonts w:ascii="Cambria Math" w:hAnsi="Cambria Math" w:cs="Arial"/>
+                <w:sz w:val="24"/>
+                <w:szCs w:val="24"/>
               </w:rPr>
               <m:t>20</m:t>
             </m:r>
@@ -322,9 +506,9 @@
           <m:den>
             <m:r>
               <w:rPr>
-                <w:rFonts w:ascii="Cambria Math" w:hAnsi="Cambria Math" w:cs="Times New Roman"/>
-                <w:sz w:val="28"/>
-                <w:szCs w:val="28"/>
+                <w:rFonts w:ascii="Cambria Math" w:hAnsi="Cambria Math" w:cs="Arial"/>
+                <w:sz w:val="24"/>
+                <w:szCs w:val="24"/>
               </w:rPr>
               <m:t>1·222</m:t>
             </m:r>
@@ -332,155 +516,284 @@
         </m:f>
         <m:r>
           <w:rPr>
-            <w:rFonts w:ascii="Cambria Math" w:eastAsiaTheme="minorEastAsia" w:hAnsi="Cambria Math" w:cs="Times New Roman"/>
-            <w:sz w:val="28"/>
-            <w:szCs w:val="28"/>
+            <w:rFonts w:ascii="Cambria Math" w:eastAsiaTheme="minorEastAsia" w:hAnsi="Cambria Math" w:cs="Arial"/>
+            <w:sz w:val="24"/>
+            <w:szCs w:val="24"/>
           </w:rPr>
-          <m:t xml:space="preserve">V-1= </m:t>
+          <m:t xml:space="preserve">-1= </m:t>
         </m:r>
         <m:f>
           <m:fPr>
             <m:ctrlPr>
               <w:rPr>
-                <w:rFonts w:ascii="Cambria Math" w:hAnsi="Cambria Math" w:cs="Times New Roman"/>
-                <w:sz w:val="28"/>
-                <w:szCs w:val="28"/>
+                <w:rFonts w:ascii="Cambria Math" w:hAnsi="Cambria Math" w:cs="Arial"/>
+                <w:sz w:val="24"/>
+                <w:szCs w:val="24"/>
               </w:rPr>
             </m:ctrlPr>
           </m:fPr>
           <m:num>
-            <m:r>
-              <w:rPr>
-                <w:rFonts w:ascii="Cambria Math" w:hAnsi="Cambria Math" w:cs="Times New Roman"/>
-                <w:sz w:val="28"/>
-                <w:szCs w:val="28"/>
-              </w:rPr>
-              <m:t>R1A</m:t>
-            </m:r>
+            <m:sSub>
+              <m:sSubPr>
+                <m:ctrlPr>
+                  <w:rPr>
+                    <w:rFonts w:ascii="Cambria Math" w:hAnsi="Cambria Math" w:cs="Arial"/>
+                    <w:i/>
+                    <w:sz w:val="24"/>
+                    <w:szCs w:val="24"/>
+                  </w:rPr>
+                </m:ctrlPr>
+              </m:sSubPr>
+              <m:e>
+                <m:r>
+                  <w:rPr>
+                    <w:rFonts w:ascii="Cambria Math" w:hAnsi="Cambria Math" w:cs="Arial"/>
+                    <w:sz w:val="24"/>
+                    <w:szCs w:val="24"/>
+                  </w:rPr>
+                  <m:t>R</m:t>
+                </m:r>
+              </m:e>
+              <m:sub>
+                <m:r>
+                  <w:rPr>
+                    <w:rFonts w:ascii="Cambria Math" w:hAnsi="Cambria Math" w:cs="Arial"/>
+                    <w:sz w:val="24"/>
+                    <w:szCs w:val="24"/>
+                  </w:rPr>
+                  <m:t>1A</m:t>
+                </m:r>
+              </m:sub>
+            </m:sSub>
           </m:num>
           <m:den>
-            <m:r>
-              <w:rPr>
-                <w:rFonts w:ascii="Cambria Math" w:hAnsi="Cambria Math" w:cs="Times New Roman"/>
-                <w:sz w:val="28"/>
-                <w:szCs w:val="28"/>
-              </w:rPr>
-              <m:t>R1C</m:t>
-            </m:r>
+            <m:sSub>
+              <m:sSubPr>
+                <m:ctrlPr>
+                  <w:rPr>
+                    <w:rFonts w:ascii="Cambria Math" w:hAnsi="Cambria Math" w:cs="Arial"/>
+                    <w:i/>
+                    <w:sz w:val="24"/>
+                    <w:szCs w:val="24"/>
+                  </w:rPr>
+                </m:ctrlPr>
+              </m:sSubPr>
+              <m:e>
+                <m:r>
+                  <w:rPr>
+                    <w:rFonts w:ascii="Cambria Math" w:hAnsi="Cambria Math" w:cs="Arial"/>
+                    <w:sz w:val="24"/>
+                    <w:szCs w:val="24"/>
+                  </w:rPr>
+                  <m:t>R</m:t>
+                </m:r>
+              </m:e>
+              <m:sub>
+                <m:r>
+                  <w:rPr>
+                    <w:rFonts w:ascii="Cambria Math" w:hAnsi="Cambria Math" w:cs="Arial"/>
+                    <w:sz w:val="24"/>
+                    <w:szCs w:val="24"/>
+                  </w:rPr>
+                  <m:t>1</m:t>
+                </m:r>
+                <m:r>
+                  <w:rPr>
+                    <w:rFonts w:ascii="Cambria Math" w:hAnsi="Cambria Math" w:cs="Arial"/>
+                    <w:sz w:val="24"/>
+                    <w:szCs w:val="24"/>
+                  </w:rPr>
+                  <m:t>C</m:t>
+                </m:r>
+              </m:sub>
+            </m:sSub>
           </m:den>
         </m:f>
         <m:r>
           <w:rPr>
-            <w:rFonts w:ascii="Cambria Math" w:eastAsiaTheme="minorEastAsia" w:hAnsi="Cambria Math" w:cs="Times New Roman"/>
-            <w:sz w:val="28"/>
-            <w:szCs w:val="28"/>
+            <w:rFonts w:ascii="Cambria Math" w:eastAsiaTheme="minorEastAsia" w:hAnsi="Cambria Math" w:cs="Arial"/>
+            <w:sz w:val="24"/>
+            <w:szCs w:val="24"/>
           </w:rPr>
           <m:t xml:space="preserve">  </m:t>
         </m:r>
       </m:oMath>
       <w:r>
         <w:rPr>
-          <w:rFonts w:ascii="Times New Roman" w:eastAsiaTheme="minorEastAsia" w:hAnsi="Times New Roman" w:cs="Times New Roman"/>
-          <w:sz w:val="28"/>
-          <w:szCs w:val="28"/>
+          <w:rFonts w:ascii="Arial" w:eastAsiaTheme="minorEastAsia" w:hAnsi="Arial" w:cs="Arial"/>
+          <w:sz w:val="24"/>
+          <w:szCs w:val="24"/>
         </w:rPr>
         <w:t xml:space="preserve">  </w:t>
       </w:r>
     </w:p>
     <w:p>
       <w:pPr>
-        <w:pBdr>
-          <w:bottom w:val="single" w:sz="6" w:space="1" w:color="auto"/>
-        </w:pBdr>
-        <w:rPr>
-          <w:rFonts w:ascii="Times New Roman" w:eastAsiaTheme="minorEastAsia" w:hAnsi="Times New Roman" w:cs="Times New Roman"/>
-          <w:sz w:val="28"/>
-          <w:szCs w:val="28"/>
+        <w:rPr>
+          <w:rFonts w:ascii="Arial" w:hAnsi="Arial" w:cs="Arial"/>
+          <w:sz w:val="24"/>
+          <w:szCs w:val="24"/>
         </w:rPr>
       </w:pPr>
       <w:r>
         <w:rPr>
-          <w:rFonts w:ascii="Times New Roman" w:eastAsiaTheme="minorEastAsia" w:hAnsi="Times New Roman" w:cs="Times New Roman"/>
-          <w:sz w:val="28"/>
-          <w:szCs w:val="28"/>
-        </w:rPr>
-        <w:t>15.3666</w:t>
-      </w:r>
-      <w:r>
-        <w:rPr>
-          <w:rFonts w:ascii="Times New Roman" w:eastAsiaTheme="minorEastAsia" w:hAnsi="Times New Roman" w:cs="Times New Roman"/>
-          <w:sz w:val="28"/>
-          <w:szCs w:val="28"/>
-        </w:rPr>
-        <w:t>V</w:t>
-      </w:r>
-      <w:r>
-        <w:rPr>
-          <w:rFonts w:ascii="Times New Roman" w:eastAsiaTheme="minorEastAsia" w:hAnsi="Times New Roman" w:cs="Times New Roman"/>
-          <w:sz w:val="28"/>
-          <w:szCs w:val="28"/>
-        </w:rPr>
-        <w:t xml:space="preserve"> = </w:t>
+          <w:rFonts w:ascii="Arial" w:hAnsi="Arial" w:cs="Arial"/>
+          <w:sz w:val="24"/>
+          <w:szCs w:val="24"/>
+        </w:rPr>
+        <w:t xml:space="preserve">15.3666 = </w:t>
       </w:r>
       <m:oMath>
         <m:f>
           <m:fPr>
             <m:ctrlPr>
               <w:rPr>
-                <w:rFonts w:ascii="Cambria Math" w:hAnsi="Cambria Math" w:cs="Times New Roman"/>
-                <w:sz w:val="28"/>
-                <w:szCs w:val="28"/>
+                <w:rFonts w:ascii="Cambria Math" w:hAnsi="Cambria Math" w:cs="Arial"/>
+                <w:sz w:val="24"/>
+                <w:szCs w:val="24"/>
               </w:rPr>
             </m:ctrlPr>
           </m:fPr>
           <m:num>
-            <m:r>
-              <w:rPr>
-                <w:rFonts w:ascii="Cambria Math" w:hAnsi="Cambria Math" w:cs="Times New Roman"/>
-                <w:sz w:val="28"/>
-                <w:szCs w:val="28"/>
-              </w:rPr>
-              <m:t>R1A</m:t>
-            </m:r>
+            <m:sSub>
+              <m:sSubPr>
+                <m:ctrlPr>
+                  <w:rPr>
+                    <w:rFonts w:ascii="Cambria Math" w:hAnsi="Cambria Math" w:cs="Arial"/>
+                    <w:i/>
+                    <w:sz w:val="24"/>
+                    <w:szCs w:val="24"/>
+                  </w:rPr>
+                </m:ctrlPr>
+              </m:sSubPr>
+              <m:e>
+                <m:r>
+                  <w:rPr>
+                    <w:rFonts w:ascii="Cambria Math" w:hAnsi="Cambria Math" w:cs="Arial"/>
+                    <w:sz w:val="24"/>
+                    <w:szCs w:val="24"/>
+                  </w:rPr>
+                  <m:t>R</m:t>
+                </m:r>
+              </m:e>
+              <m:sub>
+                <m:r>
+                  <w:rPr>
+                    <w:rFonts w:ascii="Cambria Math" w:hAnsi="Cambria Math" w:cs="Arial"/>
+                    <w:sz w:val="24"/>
+                    <w:szCs w:val="24"/>
+                  </w:rPr>
+                  <m:t>1</m:t>
+                </m:r>
+                <m:r>
+                  <w:rPr>
+                    <w:rFonts w:ascii="Cambria Math" w:hAnsi="Cambria Math" w:cs="Arial"/>
+                    <w:sz w:val="24"/>
+                    <w:szCs w:val="24"/>
+                  </w:rPr>
+                  <m:t>A</m:t>
+                </m:r>
+              </m:sub>
+            </m:sSub>
           </m:num>
           <m:den>
-            <m:r>
-              <w:rPr>
-                <w:rFonts w:ascii="Cambria Math" w:hAnsi="Cambria Math" w:cs="Times New Roman"/>
-                <w:sz w:val="28"/>
-                <w:szCs w:val="28"/>
-              </w:rPr>
-              <m:t>R1C</m:t>
-            </m:r>
+            <m:sSub>
+              <m:sSubPr>
+                <m:ctrlPr>
+                  <w:rPr>
+                    <w:rFonts w:ascii="Cambria Math" w:hAnsi="Cambria Math" w:cs="Arial"/>
+                    <w:i/>
+                    <w:sz w:val="24"/>
+                    <w:szCs w:val="24"/>
+                  </w:rPr>
+                </m:ctrlPr>
+              </m:sSubPr>
+              <m:e>
+                <m:r>
+                  <w:rPr>
+                    <w:rFonts w:ascii="Cambria Math" w:hAnsi="Cambria Math" w:cs="Arial"/>
+                    <w:sz w:val="24"/>
+                    <w:szCs w:val="24"/>
+                  </w:rPr>
+                  <m:t>R</m:t>
+                </m:r>
+              </m:e>
+              <m:sub>
+                <m:r>
+                  <w:rPr>
+                    <w:rFonts w:ascii="Cambria Math" w:hAnsi="Cambria Math" w:cs="Arial"/>
+                    <w:sz w:val="24"/>
+                    <w:szCs w:val="24"/>
+                  </w:rPr>
+                  <m:t>1</m:t>
+                </m:r>
+                <m:r>
+                  <w:rPr>
+                    <w:rFonts w:ascii="Cambria Math" w:hAnsi="Cambria Math" w:cs="Arial"/>
+                    <w:sz w:val="24"/>
+                    <w:szCs w:val="24"/>
+                  </w:rPr>
+                  <m:t>C</m:t>
+                </m:r>
+              </m:sub>
+            </m:sSub>
           </m:den>
         </m:f>
       </m:oMath>
     </w:p>
     <w:p>
       <w:pPr>
-        <w:pBdr>
-          <w:bottom w:val="single" w:sz="6" w:space="1" w:color="auto"/>
-        </w:pBdr>
-        <w:rPr>
-          <w:rFonts w:ascii="Times New Roman" w:eastAsiaTheme="minorEastAsia" w:hAnsi="Times New Roman" w:cs="Times New Roman"/>
-          <w:sz w:val="28"/>
-          <w:szCs w:val="28"/>
+        <w:rPr>
+          <w:rFonts w:ascii="Arial" w:eastAsiaTheme="minorEastAsia" w:hAnsi="Arial" w:cs="Arial"/>
+          <w:b/>
+          <w:sz w:val="24"/>
+          <w:szCs w:val="24"/>
         </w:rPr>
       </w:pPr>
       <w:r>
         <w:rPr>
-          <w:rFonts w:ascii="Times New Roman" w:eastAsiaTheme="minorEastAsia" w:hAnsi="Times New Roman" w:cs="Times New Roman"/>
-          <w:sz w:val="28"/>
-          <w:szCs w:val="28"/>
-        </w:rPr>
-        <w:t xml:space="preserve">R1A = 150 </w:t>
+          <w:rFonts w:ascii="Arial" w:eastAsiaTheme="minorEastAsia" w:hAnsi="Arial" w:cs="Arial"/>
+          <w:b/>
+          <w:sz w:val="24"/>
+          <w:szCs w:val="24"/>
+        </w:rPr>
+        <w:t>R</w:t>
+      </w:r>
+      <w:r>
+        <w:rPr>
+          <w:rFonts w:ascii="Arial" w:eastAsiaTheme="minorEastAsia" w:hAnsi="Arial" w:cs="Arial"/>
+          <w:b/>
+          <w:sz w:val="24"/>
+          <w:szCs w:val="24"/>
+          <w:vertAlign w:val="subscript"/>
+        </w:rPr>
+        <w:t>1A</w:t>
+      </w:r>
+      <w:r>
+        <w:rPr>
+          <w:rFonts w:ascii="Arial" w:eastAsiaTheme="minorEastAsia" w:hAnsi="Arial" w:cs="Arial"/>
+          <w:b/>
+          <w:sz w:val="24"/>
+          <w:szCs w:val="24"/>
+        </w:rPr>
+        <w:t xml:space="preserve"> = 200</w:t>
+      </w:r>
+      <w:r>
+        <w:rPr>
+          <w:rFonts w:ascii="Arial" w:eastAsiaTheme="minorEastAsia" w:hAnsi="Arial" w:cs="Arial"/>
+          <w:b/>
+          <w:sz w:val="24"/>
+          <w:szCs w:val="24"/>
+        </w:rPr>
+        <w:t xml:space="preserve"> </w:t>
       </w:r>
       <w:proofErr w:type="spellStart"/>
       <w:r>
         <w:rPr>
-          <w:rFonts w:ascii="Times New Roman" w:eastAsiaTheme="minorEastAsia" w:hAnsi="Times New Roman" w:cs="Times New Roman"/>
-          <w:sz w:val="28"/>
-          <w:szCs w:val="28"/>
+          <w:rFonts w:ascii="Arial" w:eastAsiaTheme="minorEastAsia" w:hAnsi="Arial" w:cs="Arial"/>
+          <w:b/>
+          <w:sz w:val="24"/>
+          <w:szCs w:val="24"/>
         </w:rPr>
         <w:t>kOhm</w:t>
       </w:r>
@@ -488,32 +801,57 @@
     </w:p>
     <w:p>
       <w:pPr>
-        <w:pBdr>
-          <w:bottom w:val="single" w:sz="6" w:space="1" w:color="auto"/>
-        </w:pBdr>
-        <w:rPr>
-          <w:rFonts w:ascii="Times New Roman" w:eastAsiaTheme="minorEastAsia" w:hAnsi="Times New Roman" w:cs="Times New Roman"/>
+        <w:rPr>
+          <w:rFonts w:ascii="Arial" w:eastAsiaTheme="minorEastAsia" w:hAnsi="Arial" w:cs="Arial"/>
           <w:b/>
-          <w:sz w:val="28"/>
-          <w:szCs w:val="28"/>
+          <w:sz w:val="24"/>
+          <w:szCs w:val="24"/>
         </w:rPr>
       </w:pPr>
       <w:r>
         <w:rPr>
-          <w:rFonts w:ascii="Times New Roman" w:eastAsiaTheme="minorEastAsia" w:hAnsi="Times New Roman" w:cs="Times New Roman"/>
+          <w:rFonts w:ascii="Arial" w:eastAsiaTheme="minorEastAsia" w:hAnsi="Arial" w:cs="Arial"/>
           <w:b/>
-          <w:sz w:val="28"/>
-          <w:szCs w:val="28"/>
-        </w:rPr>
-        <w:t xml:space="preserve">R1C = 10 </w:t>
+          <w:sz w:val="24"/>
+          <w:szCs w:val="24"/>
+        </w:rPr>
+        <w:t>R</w:t>
+      </w:r>
+      <w:r>
+        <w:rPr>
+          <w:rFonts w:ascii="Arial" w:eastAsiaTheme="minorEastAsia" w:hAnsi="Arial" w:cs="Arial"/>
+          <w:b/>
+          <w:sz w:val="24"/>
+          <w:szCs w:val="24"/>
+          <w:vertAlign w:val="subscript"/>
+        </w:rPr>
+        <w:t>1C</w:t>
+      </w:r>
+      <w:r>
+        <w:rPr>
+          <w:rFonts w:ascii="Arial" w:eastAsiaTheme="minorEastAsia" w:hAnsi="Arial" w:cs="Arial"/>
+          <w:b/>
+          <w:sz w:val="24"/>
+          <w:szCs w:val="24"/>
+        </w:rPr>
+        <w:t xml:space="preserve"> = 13</w:t>
+      </w:r>
+      <w:r>
+        <w:rPr>
+          <w:rFonts w:ascii="Arial" w:eastAsiaTheme="minorEastAsia" w:hAnsi="Arial" w:cs="Arial"/>
+          <w:b/>
+          <w:sz w:val="24"/>
+          <w:szCs w:val="24"/>
+        </w:rPr>
+        <w:t xml:space="preserve"> </w:t>
       </w:r>
       <w:proofErr w:type="spellStart"/>
       <w:r>
         <w:rPr>
-          <w:rFonts w:ascii="Times New Roman" w:eastAsiaTheme="minorEastAsia" w:hAnsi="Times New Roman" w:cs="Times New Roman"/>
+          <w:rFonts w:ascii="Arial" w:eastAsiaTheme="minorEastAsia" w:hAnsi="Arial" w:cs="Arial"/>
           <w:b/>
-          <w:sz w:val="28"/>
-          <w:szCs w:val="28"/>
+          <w:sz w:val="24"/>
+          <w:szCs w:val="24"/>
         </w:rPr>
         <w:t>kOhm</w:t>
       </w:r>
@@ -522,125 +860,404 @@
     <w:p>
       <w:pPr>
         <w:rPr>
-          <w:rFonts w:ascii="Times New Roman" w:eastAsiaTheme="minorEastAsia" w:hAnsi="Times New Roman" w:cs="Times New Roman"/>
-          <w:sz w:val="28"/>
-          <w:szCs w:val="28"/>
+          <w:rFonts w:ascii="Arial" w:eastAsiaTheme="minorEastAsia" w:hAnsi="Arial" w:cs="Arial"/>
+          <w:sz w:val="24"/>
+          <w:szCs w:val="24"/>
         </w:rPr>
       </w:pPr>
       <w:r>
         <w:rPr>
-          <w:rFonts w:ascii="Times New Roman" w:eastAsiaTheme="minorEastAsia" w:hAnsi="Times New Roman" w:cs="Times New Roman"/>
-          <w:sz w:val="28"/>
-          <w:szCs w:val="28"/>
+          <w:rFonts w:ascii="Arial" w:eastAsiaTheme="minorEastAsia" w:hAnsi="Arial" w:cs="Arial"/>
+          <w:sz w:val="24"/>
+          <w:szCs w:val="24"/>
         </w:rPr>
         <w:t>V</w:t>
       </w:r>
       <w:r>
         <w:rPr>
-          <w:rFonts w:ascii="Times New Roman" w:eastAsiaTheme="minorEastAsia" w:hAnsi="Times New Roman" w:cs="Times New Roman"/>
-          <w:sz w:val="28"/>
-          <w:szCs w:val="28"/>
+          <w:rFonts w:ascii="Arial" w:eastAsiaTheme="minorEastAsia" w:hAnsi="Arial" w:cs="Arial"/>
+          <w:sz w:val="24"/>
+          <w:szCs w:val="24"/>
           <w:vertAlign w:val="subscript"/>
         </w:rPr>
+        <w:t>FAIL</w:t>
+      </w:r>
+      <w:r>
+        <w:rPr>
+          <w:rFonts w:ascii="Arial" w:eastAsiaTheme="minorEastAsia" w:hAnsi="Arial" w:cs="Arial"/>
+          <w:sz w:val="24"/>
+          <w:szCs w:val="24"/>
+        </w:rPr>
+        <w:t xml:space="preserve"> = </w:t>
+      </w:r>
+      <w:r>
+        <w:rPr>
+          <w:rFonts w:ascii="Arial" w:eastAsiaTheme="minorEastAsia" w:hAnsi="Arial" w:cs="Arial"/>
+          <w:sz w:val="24"/>
+          <w:szCs w:val="24"/>
+        </w:rPr>
+        <w:t>(</w:t>
+      </w:r>
+      <w:r>
+        <w:rPr>
+          <w:rFonts w:ascii="Arial" w:eastAsiaTheme="minorEastAsia" w:hAnsi="Arial" w:cs="Arial"/>
+          <w:sz w:val="24"/>
+          <w:szCs w:val="24"/>
+        </w:rPr>
+        <w:t>200/13 + 1</w:t>
+      </w:r>
+      <w:r>
+        <w:rPr>
+          <w:rFonts w:ascii="Arial" w:eastAsiaTheme="minorEastAsia" w:hAnsi="Arial" w:cs="Arial"/>
+          <w:sz w:val="24"/>
+          <w:szCs w:val="24"/>
+        </w:rPr>
+        <w:t xml:space="preserve">) * 1.222 = </w:t>
+      </w:r>
+      <w:r>
+        <w:rPr>
+          <w:rFonts w:ascii="Arial" w:eastAsiaTheme="minorEastAsia" w:hAnsi="Arial" w:cs="Arial"/>
+          <w:sz w:val="24"/>
+          <w:szCs w:val="24"/>
+        </w:rPr>
+        <w:t>20.022</w:t>
+      </w:r>
+      <w:r>
+        <w:rPr>
+          <w:rFonts w:ascii="Arial" w:eastAsiaTheme="minorEastAsia" w:hAnsi="Arial" w:cs="Arial"/>
+          <w:sz w:val="24"/>
+          <w:szCs w:val="24"/>
+        </w:rPr>
+        <w:t xml:space="preserve"> V</w:t>
+      </w:r>
+    </w:p>
+    <w:p>
+      <w:pPr>
+        <w:rPr>
+          <w:rFonts w:ascii="Arial" w:eastAsiaTheme="minorEastAsia" w:hAnsi="Arial" w:cs="Arial"/>
+          <w:sz w:val="24"/>
+          <w:szCs w:val="24"/>
+        </w:rPr>
+      </w:pPr>
+    </w:p>
+    <w:p>
+      <w:pPr>
+        <w:rPr>
+          <w:rFonts w:ascii="Arial" w:eastAsiaTheme="minorEastAsia" w:hAnsi="Arial" w:cs="Arial"/>
+          <w:sz w:val="24"/>
+          <w:szCs w:val="24"/>
+        </w:rPr>
+      </w:pPr>
+      <w:r>
+        <w:rPr>
+          <w:rFonts w:ascii="Arial" w:eastAsiaTheme="minorEastAsia" w:hAnsi="Arial" w:cs="Arial"/>
+          <w:sz w:val="24"/>
+          <w:szCs w:val="24"/>
+        </w:rPr>
+        <w:t>V</w:t>
+      </w:r>
+      <w:r>
+        <w:rPr>
+          <w:rFonts w:ascii="Arial" w:eastAsiaTheme="minorEastAsia" w:hAnsi="Arial" w:cs="Arial"/>
+          <w:sz w:val="24"/>
+          <w:szCs w:val="24"/>
+          <w:vertAlign w:val="subscript"/>
+        </w:rPr>
         <w:t xml:space="preserve">RESTORE </w:t>
       </w:r>
       <w:r>
         <w:rPr>
-          <w:rFonts w:ascii="Times New Roman" w:eastAsiaTheme="minorEastAsia" w:hAnsi="Times New Roman" w:cs="Times New Roman"/>
-          <w:sz w:val="28"/>
-          <w:szCs w:val="28"/>
+          <w:rFonts w:ascii="Arial" w:eastAsiaTheme="minorEastAsia" w:hAnsi="Arial" w:cs="Arial"/>
+          <w:sz w:val="24"/>
+          <w:szCs w:val="24"/>
         </w:rPr>
         <w:t>= V</w:t>
       </w:r>
       <w:r>
         <w:rPr>
-          <w:rFonts w:ascii="Times New Roman" w:eastAsiaTheme="minorEastAsia" w:hAnsi="Times New Roman" w:cs="Times New Roman"/>
-          <w:sz w:val="28"/>
-          <w:szCs w:val="28"/>
+          <w:rFonts w:ascii="Arial" w:eastAsiaTheme="minorEastAsia" w:hAnsi="Arial" w:cs="Arial"/>
+          <w:sz w:val="24"/>
+          <w:szCs w:val="24"/>
           <w:vertAlign w:val="subscript"/>
         </w:rPr>
         <w:t>ETH</w:t>
       </w:r>
       <w:r>
         <w:rPr>
-          <w:rFonts w:ascii="Times New Roman" w:eastAsiaTheme="minorEastAsia" w:hAnsi="Times New Roman" w:cs="Times New Roman"/>
-          <w:sz w:val="28"/>
-          <w:szCs w:val="28"/>
-        </w:rPr>
-        <w:t xml:space="preserve"> </w:t>
-      </w:r>
-      <w:bookmarkStart w:id="0" w:name="_GoBack"/>
-      <w:bookmarkEnd w:id="0"/>
-      <w:r>
-        <w:rPr>
-          <w:rFonts w:ascii="Times New Roman" w:eastAsiaTheme="minorEastAsia" w:hAnsi="Times New Roman" w:cs="Times New Roman"/>
-          <w:sz w:val="28"/>
-          <w:szCs w:val="28"/>
-        </w:rPr>
-        <w:t xml:space="preserve">* </w:t>
+          <w:rFonts w:ascii="Arial" w:eastAsiaTheme="minorEastAsia" w:hAnsi="Arial" w:cs="Arial"/>
+          <w:sz w:val="24"/>
+          <w:szCs w:val="24"/>
+        </w:rPr>
+        <w:t xml:space="preserve"> * </w:t>
       </w:r>
       <m:oMath>
         <m:f>
           <m:fPr>
             <m:ctrlPr>
               <w:rPr>
-                <w:rFonts w:ascii="Cambria Math" w:hAnsi="Cambria Math" w:cs="Times New Roman"/>
-                <w:sz w:val="28"/>
-                <w:szCs w:val="28"/>
+                <w:rFonts w:ascii="Cambria Math" w:hAnsi="Cambria Math" w:cs="Arial"/>
+                <w:sz w:val="24"/>
+                <w:szCs w:val="24"/>
               </w:rPr>
             </m:ctrlPr>
           </m:fPr>
           <m:num>
             <m:r>
               <w:rPr>
-                <w:rFonts w:ascii="Cambria Math" w:hAnsi="Cambria Math" w:cs="Times New Roman"/>
-                <w:sz w:val="28"/>
-                <w:szCs w:val="28"/>
-              </w:rPr>
-              <m:t>(R1</m:t>
+                <w:rFonts w:ascii="Cambria Math" w:hAnsi="Cambria Math" w:cs="Arial"/>
+                <w:sz w:val="24"/>
+                <w:szCs w:val="24"/>
+              </w:rPr>
+              <m:t>(</m:t>
             </m:r>
+            <m:sSub>
+              <m:sSubPr>
+                <m:ctrlPr>
+                  <w:rPr>
+                    <w:rFonts w:ascii="Cambria Math" w:hAnsi="Cambria Math" w:cs="Arial"/>
+                    <w:i/>
+                    <w:sz w:val="24"/>
+                    <w:szCs w:val="24"/>
+                  </w:rPr>
+                </m:ctrlPr>
+              </m:sSubPr>
+              <m:e>
+                <m:r>
+                  <w:rPr>
+                    <w:rFonts w:ascii="Cambria Math" w:hAnsi="Cambria Math" w:cs="Arial"/>
+                    <w:sz w:val="24"/>
+                    <w:szCs w:val="24"/>
+                  </w:rPr>
+                  <m:t>R</m:t>
+                </m:r>
+              </m:e>
+              <m:sub>
+                <m:r>
+                  <w:rPr>
+                    <w:rFonts w:ascii="Cambria Math" w:hAnsi="Cambria Math" w:cs="Arial"/>
+                    <w:sz w:val="24"/>
+                    <w:szCs w:val="24"/>
+                  </w:rPr>
+                  <m:t>1A</m:t>
+                </m:r>
+              </m:sub>
+            </m:sSub>
             <m:r>
               <m:rPr>
                 <m:sty m:val="p"/>
               </m:rPr>
               <w:rPr>
-                <w:rFonts w:ascii="Cambria Math" w:eastAsiaTheme="minorEastAsia" w:hAnsi="Cambria Math" w:cs="Times New Roman"/>
-                <w:sz w:val="28"/>
-                <w:szCs w:val="28"/>
-              </w:rPr>
-              <m:t xml:space="preserve">A + (R1C || R1D)) </m:t>
+                <w:rFonts w:ascii="Cambria Math" w:eastAsiaTheme="minorEastAsia" w:hAnsi="Cambria Math" w:cs="Arial"/>
+                <w:sz w:val="24"/>
+                <w:szCs w:val="24"/>
+              </w:rPr>
+              <m:t>+ (</m:t>
+            </m:r>
+            <m:sSub>
+              <m:sSubPr>
+                <m:ctrlPr>
+                  <w:rPr>
+                    <w:rFonts w:ascii="Cambria Math" w:hAnsi="Cambria Math" w:cs="Arial"/>
+                    <w:i/>
+                    <w:sz w:val="24"/>
+                    <w:szCs w:val="24"/>
+                  </w:rPr>
+                </m:ctrlPr>
+              </m:sSubPr>
+              <m:e>
+                <m:r>
+                  <w:rPr>
+                    <w:rFonts w:ascii="Cambria Math" w:hAnsi="Cambria Math" w:cs="Arial"/>
+                    <w:sz w:val="24"/>
+                    <w:szCs w:val="24"/>
+                  </w:rPr>
+                  <m:t>R</m:t>
+                </m:r>
+              </m:e>
+              <m:sub>
+                <m:r>
+                  <w:rPr>
+                    <w:rFonts w:ascii="Cambria Math" w:hAnsi="Cambria Math" w:cs="Arial"/>
+                    <w:sz w:val="24"/>
+                    <w:szCs w:val="24"/>
+                  </w:rPr>
+                  <m:t>1</m:t>
+                </m:r>
+                <m:r>
+                  <w:rPr>
+                    <w:rFonts w:ascii="Cambria Math" w:hAnsi="Cambria Math" w:cs="Arial"/>
+                    <w:sz w:val="24"/>
+                    <w:szCs w:val="24"/>
+                  </w:rPr>
+                  <m:t>c</m:t>
+                </m:r>
+              </m:sub>
+            </m:sSub>
+            <m:r>
+              <m:rPr>
+                <m:sty m:val="p"/>
+              </m:rPr>
+              <w:rPr>
+                <w:rFonts w:ascii="Cambria Math" w:eastAsiaTheme="minorEastAsia" w:hAnsi="Cambria Math" w:cs="Arial"/>
+                <w:sz w:val="24"/>
+                <w:szCs w:val="24"/>
+              </w:rPr>
+              <m:t xml:space="preserve"> || </m:t>
+            </m:r>
+            <m:sSub>
+              <m:sSubPr>
+                <m:ctrlPr>
+                  <w:rPr>
+                    <w:rFonts w:ascii="Cambria Math" w:hAnsi="Cambria Math" w:cs="Arial"/>
+                    <w:i/>
+                    <w:sz w:val="24"/>
+                    <w:szCs w:val="24"/>
+                  </w:rPr>
+                </m:ctrlPr>
+              </m:sSubPr>
+              <m:e>
+                <m:r>
+                  <w:rPr>
+                    <w:rFonts w:ascii="Cambria Math" w:hAnsi="Cambria Math" w:cs="Arial"/>
+                    <w:sz w:val="24"/>
+                    <w:szCs w:val="24"/>
+                  </w:rPr>
+                  <m:t>R</m:t>
+                </m:r>
+              </m:e>
+              <m:sub>
+                <m:r>
+                  <w:rPr>
+                    <w:rFonts w:ascii="Cambria Math" w:hAnsi="Cambria Math" w:cs="Arial"/>
+                    <w:sz w:val="24"/>
+                    <w:szCs w:val="24"/>
+                  </w:rPr>
+                  <m:t>1</m:t>
+                </m:r>
+                <m:r>
+                  <w:rPr>
+                    <w:rFonts w:ascii="Cambria Math" w:hAnsi="Cambria Math" w:cs="Arial"/>
+                    <w:sz w:val="24"/>
+                    <w:szCs w:val="24"/>
+                  </w:rPr>
+                  <m:t>D</m:t>
+                </m:r>
+              </m:sub>
+            </m:sSub>
+            <m:r>
+              <m:rPr>
+                <m:sty m:val="p"/>
+              </m:rPr>
+              <w:rPr>
+                <w:rFonts w:ascii="Cambria Math" w:eastAsiaTheme="minorEastAsia" w:hAnsi="Cambria Math" w:cs="Arial"/>
+                <w:sz w:val="24"/>
+                <w:szCs w:val="24"/>
+              </w:rPr>
+              <m:t xml:space="preserve">)) </m:t>
             </m:r>
           </m:num>
           <m:den>
             <m:r>
               <w:rPr>
-                <w:rFonts w:ascii="Cambria Math" w:hAnsi="Cambria Math" w:cs="Times New Roman"/>
-                <w:sz w:val="28"/>
-                <w:szCs w:val="28"/>
+                <w:rFonts w:ascii="Cambria Math" w:hAnsi="Cambria Math" w:cs="Arial"/>
+                <w:sz w:val="24"/>
+                <w:szCs w:val="24"/>
               </w:rPr>
               <m:t>(</m:t>
             </m:r>
+            <m:sSub>
+              <m:sSubPr>
+                <m:ctrlPr>
+                  <w:rPr>
+                    <w:rFonts w:ascii="Cambria Math" w:hAnsi="Cambria Math" w:cs="Arial"/>
+                    <w:i/>
+                    <w:sz w:val="24"/>
+                    <w:szCs w:val="24"/>
+                  </w:rPr>
+                </m:ctrlPr>
+              </m:sSubPr>
+              <m:e>
+                <m:r>
+                  <w:rPr>
+                    <w:rFonts w:ascii="Cambria Math" w:hAnsi="Cambria Math" w:cs="Arial"/>
+                    <w:sz w:val="24"/>
+                    <w:szCs w:val="24"/>
+                  </w:rPr>
+                  <m:t>R</m:t>
+                </m:r>
+              </m:e>
+              <m:sub>
+                <m:r>
+                  <w:rPr>
+                    <w:rFonts w:ascii="Cambria Math" w:hAnsi="Cambria Math" w:cs="Arial"/>
+                    <w:sz w:val="24"/>
+                    <w:szCs w:val="24"/>
+                  </w:rPr>
+                  <m:t>1</m:t>
+                </m:r>
+                <m:r>
+                  <w:rPr>
+                    <w:rFonts w:ascii="Cambria Math" w:hAnsi="Cambria Math" w:cs="Arial"/>
+                    <w:sz w:val="24"/>
+                    <w:szCs w:val="24"/>
+                  </w:rPr>
+                  <m:t>C</m:t>
+                </m:r>
+              </m:sub>
+            </m:sSub>
             <m:r>
               <w:rPr>
-                <w:rFonts w:ascii="Cambria Math" w:hAnsi="Cambria Math" w:cs="Times New Roman"/>
-                <w:sz w:val="28"/>
-                <w:szCs w:val="28"/>
-              </w:rPr>
-              <m:t>R1C</m:t>
+                <w:rFonts w:ascii="Cambria Math" w:hAnsi="Cambria Math" w:cs="Arial"/>
+                <w:sz w:val="24"/>
+                <w:szCs w:val="24"/>
+              </w:rPr>
+              <m:t>||</m:t>
             </m:r>
+            <m:sSub>
+              <m:sSubPr>
+                <m:ctrlPr>
+                  <w:rPr>
+                    <w:rFonts w:ascii="Cambria Math" w:hAnsi="Cambria Math" w:cs="Arial"/>
+                    <w:i/>
+                    <w:sz w:val="24"/>
+                    <w:szCs w:val="24"/>
+                  </w:rPr>
+                </m:ctrlPr>
+              </m:sSubPr>
+              <m:e>
+                <m:r>
+                  <w:rPr>
+                    <w:rFonts w:ascii="Cambria Math" w:hAnsi="Cambria Math" w:cs="Arial"/>
+                    <w:sz w:val="24"/>
+                    <w:szCs w:val="24"/>
+                  </w:rPr>
+                  <m:t>R</m:t>
+                </m:r>
+              </m:e>
+              <m:sub>
+                <m:r>
+                  <w:rPr>
+                    <w:rFonts w:ascii="Cambria Math" w:hAnsi="Cambria Math" w:cs="Arial"/>
+                    <w:sz w:val="24"/>
+                    <w:szCs w:val="24"/>
+                  </w:rPr>
+                  <m:t>1</m:t>
+                </m:r>
+                <m:r>
+                  <w:rPr>
+                    <w:rFonts w:ascii="Cambria Math" w:hAnsi="Cambria Math" w:cs="Arial"/>
+                    <w:sz w:val="24"/>
+                    <w:szCs w:val="24"/>
+                  </w:rPr>
+                  <m:t>D</m:t>
+                </m:r>
+              </m:sub>
+            </m:sSub>
             <m:r>
               <w:rPr>
-                <w:rFonts w:ascii="Cambria Math" w:hAnsi="Cambria Math" w:cs="Times New Roman"/>
-                <w:sz w:val="28"/>
-                <w:szCs w:val="28"/>
-              </w:rPr>
-              <m:t>||R1D</m:t>
-            </m:r>
-            <m:r>
-              <w:rPr>
-                <w:rFonts w:ascii="Cambria Math" w:hAnsi="Cambria Math" w:cs="Times New Roman"/>
-                <w:sz w:val="28"/>
-                <w:szCs w:val="28"/>
+                <w:rFonts w:ascii="Cambria Math" w:hAnsi="Cambria Math" w:cs="Arial"/>
+                <w:sz w:val="24"/>
+                <w:szCs w:val="24"/>
               </w:rPr>
               <m:t>)</m:t>
             </m:r>
@@ -651,16 +1268,16 @@
     <w:p>
       <w:pPr>
         <w:rPr>
-          <w:rFonts w:ascii="Times New Roman" w:eastAsiaTheme="minorEastAsia" w:hAnsi="Times New Roman" w:cs="Times New Roman"/>
-          <w:sz w:val="28"/>
-          <w:szCs w:val="28"/>
+          <w:rFonts w:ascii="Arial" w:eastAsiaTheme="minorEastAsia" w:hAnsi="Arial" w:cs="Arial"/>
+          <w:sz w:val="24"/>
+          <w:szCs w:val="24"/>
         </w:rPr>
       </w:pPr>
       <w:r>
         <w:rPr>
-          <w:rFonts w:ascii="Times New Roman" w:eastAsiaTheme="minorEastAsia" w:hAnsi="Times New Roman" w:cs="Times New Roman"/>
-          <w:sz w:val="28"/>
-          <w:szCs w:val="28"/>
+          <w:rFonts w:ascii="Arial" w:eastAsiaTheme="minorEastAsia" w:hAnsi="Arial" w:cs="Arial"/>
+          <w:sz w:val="24"/>
+          <w:szCs w:val="24"/>
         </w:rPr>
         <w:t xml:space="preserve">22V = 1.222V * </w:t>
       </w:r>
@@ -669,87 +1286,167 @@
           <m:fPr>
             <m:ctrlPr>
               <w:rPr>
-                <w:rFonts w:ascii="Cambria Math" w:hAnsi="Cambria Math" w:cs="Times New Roman"/>
-                <w:sz w:val="28"/>
-                <w:szCs w:val="28"/>
+                <w:rFonts w:ascii="Cambria Math" w:hAnsi="Cambria Math" w:cs="Arial"/>
+                <w:sz w:val="24"/>
+                <w:szCs w:val="24"/>
               </w:rPr>
             </m:ctrlPr>
           </m:fPr>
           <m:num>
             <m:r>
               <w:rPr>
-                <w:rFonts w:ascii="Cambria Math" w:hAnsi="Cambria Math" w:cs="Times New Roman"/>
-                <w:sz w:val="28"/>
-                <w:szCs w:val="28"/>
+                <w:rFonts w:ascii="Cambria Math" w:hAnsi="Cambria Math" w:cs="Arial"/>
+                <w:sz w:val="24"/>
+                <w:szCs w:val="24"/>
               </w:rPr>
               <m:t>(</m:t>
             </m:r>
             <m:r>
               <w:rPr>
-                <w:rFonts w:ascii="Cambria Math" w:hAnsi="Cambria Math" w:cs="Times New Roman"/>
-                <w:sz w:val="28"/>
-                <w:szCs w:val="28"/>
-              </w:rPr>
-              <m:t>150</m:t>
+                <w:rFonts w:ascii="Cambria Math" w:hAnsi="Cambria Math" w:cs="Arial"/>
+                <w:sz w:val="24"/>
+                <w:szCs w:val="24"/>
+              </w:rPr>
+              <m:t>200</m:t>
             </m:r>
             <m:r>
               <m:rPr>
                 <m:sty m:val="p"/>
               </m:rPr>
               <w:rPr>
-                <w:rFonts w:ascii="Cambria Math" w:eastAsiaTheme="minorEastAsia" w:hAnsi="Cambria Math" w:cs="Times New Roman"/>
-                <w:sz w:val="28"/>
-                <w:szCs w:val="28"/>
-              </w:rPr>
-              <m:t xml:space="preserve"> + (</m:t>
+                <w:rFonts w:ascii="Cambria Math" w:eastAsiaTheme="minorEastAsia" w:hAnsi="Cambria Math" w:cs="Arial"/>
+                <w:sz w:val="24"/>
+                <w:szCs w:val="24"/>
+              </w:rPr>
+              <m:t xml:space="preserve"> + (13</m:t>
             </m:r>
             <m:r>
               <m:rPr>
                 <m:sty m:val="p"/>
               </m:rPr>
               <w:rPr>
-                <w:rFonts w:ascii="Cambria Math" w:eastAsiaTheme="minorEastAsia" w:hAnsi="Cambria Math" w:cs="Times New Roman"/>
-                <w:sz w:val="28"/>
-                <w:szCs w:val="28"/>
-              </w:rPr>
-              <m:t>10</m:t>
+                <w:rFonts w:ascii="Cambria Math" w:eastAsiaTheme="minorEastAsia" w:hAnsi="Cambria Math" w:cs="Arial"/>
+                <w:sz w:val="24"/>
+                <w:szCs w:val="24"/>
+              </w:rPr>
+              <m:t xml:space="preserve"> || </m:t>
             </m:r>
+            <m:sSub>
+              <m:sSubPr>
+                <m:ctrlPr>
+                  <w:rPr>
+                    <w:rFonts w:ascii="Cambria Math" w:hAnsi="Cambria Math" w:cs="Arial"/>
+                    <w:i/>
+                    <w:sz w:val="24"/>
+                    <w:szCs w:val="24"/>
+                  </w:rPr>
+                </m:ctrlPr>
+              </m:sSubPr>
+              <m:e>
+                <m:r>
+                  <w:rPr>
+                    <w:rFonts w:ascii="Cambria Math" w:hAnsi="Cambria Math" w:cs="Arial"/>
+                    <w:sz w:val="24"/>
+                    <w:szCs w:val="24"/>
+                  </w:rPr>
+                  <m:t>R</m:t>
+                </m:r>
+              </m:e>
+              <m:sub>
+                <m:r>
+                  <w:rPr>
+                    <w:rFonts w:ascii="Cambria Math" w:hAnsi="Cambria Math" w:cs="Arial"/>
+                    <w:sz w:val="24"/>
+                    <w:szCs w:val="24"/>
+                  </w:rPr>
+                  <m:t>1</m:t>
+                </m:r>
+                <m:r>
+                  <w:rPr>
+                    <w:rFonts w:ascii="Cambria Math" w:hAnsi="Cambria Math" w:cs="Arial"/>
+                    <w:sz w:val="24"/>
+                    <w:szCs w:val="24"/>
+                  </w:rPr>
+                  <m:t>D</m:t>
+                </m:r>
+              </m:sub>
+            </m:sSub>
             <m:r>
               <m:rPr>
                 <m:sty m:val="p"/>
               </m:rPr>
               <w:rPr>
-                <w:rFonts w:ascii="Cambria Math" w:eastAsiaTheme="minorEastAsia" w:hAnsi="Cambria Math" w:cs="Times New Roman"/>
-                <w:sz w:val="28"/>
-                <w:szCs w:val="28"/>
-              </w:rPr>
-              <m:t xml:space="preserve"> || R1D)) </m:t>
+                <w:rFonts w:ascii="Cambria Math" w:eastAsiaTheme="minorEastAsia" w:hAnsi="Cambria Math" w:cs="Arial"/>
+                <w:sz w:val="24"/>
+                <w:szCs w:val="24"/>
+              </w:rPr>
+              <m:t xml:space="preserve">)) </m:t>
             </m:r>
           </m:num>
           <m:den>
             <m:r>
               <w:rPr>
-                <w:rFonts w:ascii="Cambria Math" w:hAnsi="Cambria Math" w:cs="Times New Roman"/>
-                <w:sz w:val="28"/>
-                <w:szCs w:val="28"/>
-              </w:rPr>
-              <m:t>(</m:t>
+                <w:rFonts w:ascii="Cambria Math" w:hAnsi="Cambria Math" w:cs="Arial"/>
+                <w:sz w:val="24"/>
+                <w:szCs w:val="24"/>
+              </w:rPr>
+              <m:t>(13</m:t>
             </m:r>
             <m:r>
               <w:rPr>
-                <w:rFonts w:ascii="Cambria Math" w:hAnsi="Cambria Math" w:cs="Times New Roman"/>
-                <w:sz w:val="28"/>
-                <w:szCs w:val="28"/>
-              </w:rPr>
-              <m:t>10</m:t>
+                <w:rFonts w:ascii="Cambria Math" w:hAnsi="Cambria Math" w:cs="Arial"/>
+                <w:sz w:val="24"/>
+                <w:szCs w:val="24"/>
+              </w:rPr>
+              <m:t>||</m:t>
             </m:r>
+            <m:sSub>
+              <m:sSubPr>
+                <m:ctrlPr>
+                  <w:rPr>
+                    <w:rFonts w:ascii="Cambria Math" w:hAnsi="Cambria Math" w:cs="Arial"/>
+                    <w:i/>
+                    <w:sz w:val="24"/>
+                    <w:szCs w:val="24"/>
+                  </w:rPr>
+                </m:ctrlPr>
+              </m:sSubPr>
+              <m:e>
+                <m:r>
+                  <w:rPr>
+                    <w:rFonts w:ascii="Cambria Math" w:hAnsi="Cambria Math" w:cs="Arial"/>
+                    <w:sz w:val="24"/>
+                    <w:szCs w:val="24"/>
+                  </w:rPr>
+                  <m:t>R</m:t>
+                </m:r>
+              </m:e>
+              <m:sub>
+                <m:r>
+                  <w:rPr>
+                    <w:rFonts w:ascii="Cambria Math" w:hAnsi="Cambria Math" w:cs="Arial"/>
+                    <w:sz w:val="24"/>
+                    <w:szCs w:val="24"/>
+                  </w:rPr>
+                  <m:t>1</m:t>
+                </m:r>
+                <m:r>
+                  <w:rPr>
+                    <w:rFonts w:ascii="Cambria Math" w:hAnsi="Cambria Math" w:cs="Arial"/>
+                    <w:sz w:val="24"/>
+                    <w:szCs w:val="24"/>
+                  </w:rPr>
+                  <m:t>D</m:t>
+                </m:r>
+              </m:sub>
+            </m:sSub>
             <m:r>
               <w:rPr>
-                <w:rFonts w:ascii="Cambria Math" w:hAnsi="Cambria Math" w:cs="Times New Roman"/>
-                <w:sz w:val="28"/>
-                <w:szCs w:val="28"/>
-              </w:rPr>
-              <m:t>||R1D)</m:t>
+                <w:rFonts w:ascii="Cambria Math" w:hAnsi="Cambria Math" w:cs="Arial"/>
+                <w:sz w:val="24"/>
+                <w:szCs w:val="24"/>
+              </w:rPr>
+              <m:t>)</m:t>
             </m:r>
           </m:den>
         </m:f>
@@ -758,16 +1455,16 @@
     <w:p>
       <w:pPr>
         <w:rPr>
-          <w:rFonts w:ascii="Times New Roman" w:eastAsiaTheme="minorEastAsia" w:hAnsi="Times New Roman" w:cs="Times New Roman"/>
-          <w:sz w:val="28"/>
-          <w:szCs w:val="28"/>
+          <w:rFonts w:ascii="Arial" w:eastAsiaTheme="minorEastAsia" w:hAnsi="Arial" w:cs="Arial"/>
+          <w:sz w:val="24"/>
+          <w:szCs w:val="24"/>
         </w:rPr>
       </w:pPr>
       <w:r>
         <w:rPr>
-          <w:rFonts w:ascii="Times New Roman" w:eastAsiaTheme="minorEastAsia" w:hAnsi="Times New Roman" w:cs="Times New Roman"/>
-          <w:sz w:val="28"/>
-          <w:szCs w:val="28"/>
+          <w:rFonts w:ascii="Arial" w:eastAsiaTheme="minorEastAsia" w:hAnsi="Arial" w:cs="Arial"/>
+          <w:sz w:val="24"/>
+          <w:szCs w:val="24"/>
         </w:rPr>
         <w:t xml:space="preserve">18 V = </w:t>
       </w:r>
@@ -776,71 +1473,167 @@
           <m:fPr>
             <m:ctrlPr>
               <w:rPr>
-                <w:rFonts w:ascii="Cambria Math" w:hAnsi="Cambria Math" w:cs="Times New Roman"/>
-                <w:sz w:val="28"/>
-                <w:szCs w:val="28"/>
+                <w:rFonts w:ascii="Cambria Math" w:hAnsi="Cambria Math" w:cs="Arial"/>
+                <w:sz w:val="24"/>
+                <w:szCs w:val="24"/>
               </w:rPr>
             </m:ctrlPr>
           </m:fPr>
           <m:num>
             <m:r>
               <w:rPr>
-                <w:rFonts w:ascii="Cambria Math" w:hAnsi="Cambria Math" w:cs="Times New Roman"/>
-                <w:sz w:val="28"/>
-                <w:szCs w:val="28"/>
+                <w:rFonts w:ascii="Cambria Math" w:hAnsi="Cambria Math" w:cs="Arial"/>
+                <w:sz w:val="24"/>
+                <w:szCs w:val="24"/>
               </w:rPr>
               <m:t>(</m:t>
             </m:r>
             <m:r>
               <w:rPr>
-                <w:rFonts w:ascii="Cambria Math" w:hAnsi="Cambria Math" w:cs="Times New Roman"/>
-                <w:sz w:val="28"/>
-                <w:szCs w:val="28"/>
-              </w:rPr>
-              <m:t>150</m:t>
+                <w:rFonts w:ascii="Cambria Math" w:hAnsi="Cambria Math" w:cs="Arial"/>
+                <w:sz w:val="24"/>
+                <w:szCs w:val="24"/>
+              </w:rPr>
+              <m:t>200</m:t>
             </m:r>
             <m:r>
               <m:rPr>
                 <m:sty m:val="p"/>
               </m:rPr>
               <w:rPr>
-                <w:rFonts w:ascii="Cambria Math" w:eastAsiaTheme="minorEastAsia" w:hAnsi="Cambria Math" w:cs="Times New Roman"/>
-                <w:sz w:val="28"/>
-                <w:szCs w:val="28"/>
-              </w:rPr>
-              <m:t xml:space="preserve"> + (</m:t>
+                <w:rFonts w:ascii="Cambria Math" w:eastAsiaTheme="minorEastAsia" w:hAnsi="Cambria Math" w:cs="Arial"/>
+                <w:sz w:val="24"/>
+                <w:szCs w:val="24"/>
+              </w:rPr>
+              <m:t xml:space="preserve"> + (13</m:t>
             </m:r>
             <m:r>
               <m:rPr>
                 <m:sty m:val="p"/>
               </m:rPr>
               <w:rPr>
-                <w:rFonts w:ascii="Cambria Math" w:eastAsiaTheme="minorEastAsia" w:hAnsi="Cambria Math" w:cs="Times New Roman"/>
-                <w:sz w:val="28"/>
-                <w:szCs w:val="28"/>
-              </w:rPr>
-              <m:t>10</m:t>
+                <w:rFonts w:ascii="Cambria Math" w:eastAsiaTheme="minorEastAsia" w:hAnsi="Cambria Math" w:cs="Arial"/>
+                <w:sz w:val="24"/>
+                <w:szCs w:val="24"/>
+              </w:rPr>
+              <m:t xml:space="preserve"> || </m:t>
             </m:r>
+            <m:sSub>
+              <m:sSubPr>
+                <m:ctrlPr>
+                  <w:rPr>
+                    <w:rFonts w:ascii="Cambria Math" w:hAnsi="Cambria Math" w:cs="Arial"/>
+                    <w:i/>
+                    <w:sz w:val="24"/>
+                    <w:szCs w:val="24"/>
+                  </w:rPr>
+                </m:ctrlPr>
+              </m:sSubPr>
+              <m:e>
+                <m:r>
+                  <w:rPr>
+                    <w:rFonts w:ascii="Cambria Math" w:hAnsi="Cambria Math" w:cs="Arial"/>
+                    <w:sz w:val="24"/>
+                    <w:szCs w:val="24"/>
+                  </w:rPr>
+                  <m:t>R</m:t>
+                </m:r>
+              </m:e>
+              <m:sub>
+                <m:r>
+                  <w:rPr>
+                    <w:rFonts w:ascii="Cambria Math" w:hAnsi="Cambria Math" w:cs="Arial"/>
+                    <w:sz w:val="24"/>
+                    <w:szCs w:val="24"/>
+                  </w:rPr>
+                  <m:t>1</m:t>
+                </m:r>
+                <m:r>
+                  <w:rPr>
+                    <w:rFonts w:ascii="Cambria Math" w:hAnsi="Cambria Math" w:cs="Arial"/>
+                    <w:sz w:val="24"/>
+                    <w:szCs w:val="24"/>
+                  </w:rPr>
+                  <m:t>D</m:t>
+                </m:r>
+              </m:sub>
+            </m:sSub>
             <m:r>
               <m:rPr>
                 <m:sty m:val="p"/>
               </m:rPr>
               <w:rPr>
-                <w:rFonts w:ascii="Cambria Math" w:eastAsiaTheme="minorEastAsia" w:hAnsi="Cambria Math" w:cs="Times New Roman"/>
-                <w:sz w:val="28"/>
-                <w:szCs w:val="28"/>
-              </w:rPr>
-              <m:t xml:space="preserve"> || R1D)) </m:t>
+                <w:rFonts w:ascii="Cambria Math" w:eastAsiaTheme="minorEastAsia" w:hAnsi="Cambria Math" w:cs="Arial"/>
+                <w:sz w:val="24"/>
+                <w:szCs w:val="24"/>
+              </w:rPr>
+              <m:t xml:space="preserve">)) </m:t>
             </m:r>
           </m:num>
           <m:den>
             <m:r>
               <w:rPr>
-                <w:rFonts w:ascii="Cambria Math" w:hAnsi="Cambria Math" w:cs="Times New Roman"/>
-                <w:sz w:val="28"/>
-                <w:szCs w:val="28"/>
-              </w:rPr>
-              <m:t>(10||R1D)</m:t>
+                <w:rFonts w:ascii="Cambria Math" w:hAnsi="Cambria Math" w:cs="Arial"/>
+                <w:sz w:val="24"/>
+                <w:szCs w:val="24"/>
+              </w:rPr>
+              <m:t>(13</m:t>
+            </m:r>
+            <m:r>
+              <w:rPr>
+                <w:rFonts w:ascii="Cambria Math" w:hAnsi="Cambria Math" w:cs="Arial"/>
+                <w:sz w:val="24"/>
+                <w:szCs w:val="24"/>
+              </w:rPr>
+              <m:t>||</m:t>
+            </m:r>
+            <m:sSub>
+              <m:sSubPr>
+                <m:ctrlPr>
+                  <w:rPr>
+                    <w:rFonts w:ascii="Cambria Math" w:hAnsi="Cambria Math" w:cs="Arial"/>
+                    <w:i/>
+                    <w:sz w:val="24"/>
+                    <w:szCs w:val="24"/>
+                  </w:rPr>
+                </m:ctrlPr>
+              </m:sSubPr>
+              <m:e>
+                <m:r>
+                  <w:rPr>
+                    <w:rFonts w:ascii="Cambria Math" w:hAnsi="Cambria Math" w:cs="Arial"/>
+                    <w:sz w:val="24"/>
+                    <w:szCs w:val="24"/>
+                  </w:rPr>
+                  <m:t>R</m:t>
+                </m:r>
+              </m:e>
+              <m:sub>
+                <m:r>
+                  <w:rPr>
+                    <w:rFonts w:ascii="Cambria Math" w:hAnsi="Cambria Math" w:cs="Arial"/>
+                    <w:sz w:val="24"/>
+                    <w:szCs w:val="24"/>
+                  </w:rPr>
+                  <m:t>1</m:t>
+                </m:r>
+                <m:r>
+                  <w:rPr>
+                    <w:rFonts w:ascii="Cambria Math" w:hAnsi="Cambria Math" w:cs="Arial"/>
+                    <w:sz w:val="24"/>
+                    <w:szCs w:val="24"/>
+                  </w:rPr>
+                  <m:t>D</m:t>
+                </m:r>
+              </m:sub>
+            </m:sSub>
+            <m:r>
+              <w:rPr>
+                <w:rFonts w:ascii="Cambria Math" w:hAnsi="Cambria Math" w:cs="Arial"/>
+                <w:sz w:val="24"/>
+                <w:szCs w:val="24"/>
+              </w:rPr>
+              <m:t>)</m:t>
             </m:r>
           </m:den>
         </m:f>
@@ -849,347 +1642,163 @@
     <w:p>
       <w:pPr>
         <w:rPr>
-          <w:rFonts w:ascii="Times New Roman" w:eastAsiaTheme="minorEastAsia" w:hAnsi="Times New Roman" w:cs="Times New Roman"/>
-          <w:sz w:val="28"/>
-          <w:szCs w:val="28"/>
+          <w:rFonts w:ascii="Arial" w:eastAsiaTheme="minorEastAsia" w:hAnsi="Arial" w:cs="Arial"/>
+          <w:sz w:val="24"/>
+          <w:szCs w:val="24"/>
         </w:rPr>
       </w:pPr>
       <w:r>
         <w:rPr>
-          <w:rFonts w:ascii="Times New Roman" w:eastAsiaTheme="minorEastAsia" w:hAnsi="Times New Roman" w:cs="Times New Roman"/>
-          <w:sz w:val="28"/>
-          <w:szCs w:val="28"/>
-        </w:rPr>
-        <w:t>18 * [</w:t>
-      </w:r>
-      <m:oMath>
-        <m:f>
-          <m:fPr>
-            <m:ctrlPr>
-              <w:rPr>
-                <w:rFonts w:ascii="Cambria Math" w:hAnsi="Cambria Math" w:cs="Times New Roman"/>
-                <w:sz w:val="28"/>
-                <w:szCs w:val="28"/>
-              </w:rPr>
-            </m:ctrlPr>
-          </m:fPr>
-          <m:num>
-            <m:r>
-              <m:rPr>
-                <m:sty m:val="p"/>
-              </m:rPr>
-              <w:rPr>
-                <w:rFonts w:ascii="Cambria Math" w:eastAsiaTheme="minorEastAsia" w:hAnsi="Cambria Math" w:cs="Times New Roman"/>
-                <w:sz w:val="28"/>
-                <w:szCs w:val="28"/>
-              </w:rPr>
-              <m:t>10*R1D</m:t>
-            </m:r>
-          </m:num>
-          <m:den>
-            <m:r>
-              <w:rPr>
-                <w:rFonts w:ascii="Cambria Math" w:hAnsi="Cambria Math" w:cs="Times New Roman"/>
-                <w:sz w:val="28"/>
-                <w:szCs w:val="28"/>
-              </w:rPr>
-              <m:t>R1D+10</m:t>
-            </m:r>
-          </m:den>
-        </m:f>
-      </m:oMath>
-      <w:r>
-        <w:rPr>
-          <w:rFonts w:ascii="Times New Roman" w:eastAsiaTheme="minorEastAsia" w:hAnsi="Times New Roman" w:cs="Times New Roman"/>
-          <w:sz w:val="28"/>
-          <w:szCs w:val="28"/>
-        </w:rPr>
-        <w:t xml:space="preserve">] = 150 + </w:t>
-      </w:r>
-      <w:r>
-        <w:rPr>
-          <w:rFonts w:ascii="Times New Roman" w:eastAsiaTheme="minorEastAsia" w:hAnsi="Times New Roman" w:cs="Times New Roman"/>
-          <w:sz w:val="28"/>
-          <w:szCs w:val="28"/>
-        </w:rPr>
-        <w:t>[</w:t>
-      </w:r>
-      <m:oMath>
-        <m:f>
-          <m:fPr>
-            <m:ctrlPr>
-              <w:rPr>
-                <w:rFonts w:ascii="Cambria Math" w:hAnsi="Cambria Math" w:cs="Times New Roman"/>
-                <w:sz w:val="28"/>
-                <w:szCs w:val="28"/>
-              </w:rPr>
-            </m:ctrlPr>
-          </m:fPr>
-          <m:num>
-            <m:r>
-              <m:rPr>
-                <m:sty m:val="p"/>
-              </m:rPr>
-              <w:rPr>
-                <w:rFonts w:ascii="Cambria Math" w:eastAsiaTheme="minorEastAsia" w:hAnsi="Cambria Math" w:cs="Times New Roman"/>
-                <w:sz w:val="28"/>
-                <w:szCs w:val="28"/>
-              </w:rPr>
-              <m:t>10*R1D</m:t>
-            </m:r>
-          </m:num>
-          <m:den>
-            <m:r>
-              <w:rPr>
-                <w:rFonts w:ascii="Cambria Math" w:hAnsi="Cambria Math" w:cs="Times New Roman"/>
-                <w:sz w:val="28"/>
-                <w:szCs w:val="28"/>
-              </w:rPr>
-              <m:t>R1D+10</m:t>
-            </m:r>
-          </m:den>
-        </m:f>
-      </m:oMath>
-      <w:r>
-        <w:rPr>
-          <w:rFonts w:ascii="Times New Roman" w:eastAsiaTheme="minorEastAsia" w:hAnsi="Times New Roman" w:cs="Times New Roman"/>
-          <w:sz w:val="28"/>
-          <w:szCs w:val="28"/>
-        </w:rPr>
-        <w:t>]</w:t>
+          <w:rFonts w:ascii="Arial" w:eastAsiaTheme="minorEastAsia" w:hAnsi="Arial" w:cs="Arial"/>
+          <w:sz w:val="24"/>
+          <w:szCs w:val="24"/>
+        </w:rPr>
+        <w:t>21* R</w:t>
+      </w:r>
+      <w:r>
+        <w:rPr>
+          <w:rFonts w:ascii="Arial" w:eastAsiaTheme="minorEastAsia" w:hAnsi="Arial" w:cs="Arial"/>
+          <w:sz w:val="24"/>
+          <w:szCs w:val="24"/>
+          <w:vertAlign w:val="subscript"/>
+        </w:rPr>
+        <w:t>1D</w:t>
+      </w:r>
+      <w:r>
+        <w:rPr>
+          <w:rFonts w:ascii="Arial" w:eastAsiaTheme="minorEastAsia" w:hAnsi="Arial" w:cs="Arial"/>
+          <w:sz w:val="24"/>
+          <w:szCs w:val="24"/>
+        </w:rPr>
+        <w:t xml:space="preserve"> = 26</w:t>
+      </w:r>
+      <w:r>
+        <w:rPr>
+          <w:rFonts w:ascii="Arial" w:eastAsiaTheme="minorEastAsia" w:hAnsi="Arial" w:cs="Arial"/>
+          <w:sz w:val="24"/>
+          <w:szCs w:val="24"/>
+        </w:rPr>
+        <w:t>00</w:t>
       </w:r>
     </w:p>
     <w:p>
       <w:pPr>
         <w:rPr>
-          <w:rFonts w:ascii="Times New Roman" w:eastAsiaTheme="minorEastAsia" w:hAnsi="Times New Roman" w:cs="Times New Roman"/>
-          <w:sz w:val="28"/>
-          <w:szCs w:val="28"/>
+          <w:rFonts w:ascii="Arial" w:eastAsiaTheme="minorEastAsia" w:hAnsi="Arial" w:cs="Arial"/>
+          <w:b/>
+          <w:sz w:val="24"/>
+          <w:szCs w:val="24"/>
         </w:rPr>
       </w:pPr>
       <w:r>
         <w:rPr>
-          <w:rFonts w:ascii="Times New Roman" w:eastAsiaTheme="minorEastAsia" w:hAnsi="Times New Roman" w:cs="Times New Roman"/>
-          <w:sz w:val="28"/>
-          <w:szCs w:val="28"/>
-        </w:rPr>
-        <w:t>[</w:t>
-      </w:r>
-      <m:oMath>
-        <m:f>
-          <m:fPr>
-            <m:ctrlPr>
-              <w:rPr>
-                <w:rFonts w:ascii="Cambria Math" w:hAnsi="Cambria Math" w:cs="Times New Roman"/>
-                <w:sz w:val="28"/>
-                <w:szCs w:val="28"/>
-              </w:rPr>
-            </m:ctrlPr>
-          </m:fPr>
-          <m:num>
-            <m:r>
-              <m:rPr>
-                <m:sty m:val="p"/>
-              </m:rPr>
-              <w:rPr>
-                <w:rFonts w:ascii="Cambria Math" w:eastAsiaTheme="minorEastAsia" w:hAnsi="Cambria Math" w:cs="Times New Roman"/>
-                <w:sz w:val="28"/>
-                <w:szCs w:val="28"/>
-              </w:rPr>
-              <m:t>1</m:t>
-            </m:r>
-            <m:r>
-              <m:rPr>
-                <m:sty m:val="p"/>
-              </m:rPr>
-              <w:rPr>
-                <w:rFonts w:ascii="Cambria Math" w:eastAsiaTheme="minorEastAsia" w:hAnsi="Cambria Math" w:cs="Times New Roman"/>
-                <w:sz w:val="28"/>
-                <w:szCs w:val="28"/>
-              </w:rPr>
-              <m:t>8</m:t>
-            </m:r>
-            <m:r>
-              <m:rPr>
-                <m:sty m:val="p"/>
-              </m:rPr>
-              <w:rPr>
-                <w:rFonts w:ascii="Cambria Math" w:eastAsiaTheme="minorEastAsia" w:hAnsi="Cambria Math" w:cs="Times New Roman"/>
-                <w:sz w:val="28"/>
-                <w:szCs w:val="28"/>
-              </w:rPr>
-              <m:t>0*R1D</m:t>
-            </m:r>
-          </m:num>
-          <m:den>
-            <m:r>
-              <w:rPr>
-                <w:rFonts w:ascii="Cambria Math" w:hAnsi="Cambria Math" w:cs="Times New Roman"/>
-                <w:sz w:val="28"/>
-                <w:szCs w:val="28"/>
-              </w:rPr>
-              <m:t>R1D+10</m:t>
-            </m:r>
-          </m:den>
-        </m:f>
-      </m:oMath>
-      <w:r>
-        <w:rPr>
-          <w:rFonts w:ascii="Times New Roman" w:eastAsiaTheme="minorEastAsia" w:hAnsi="Times New Roman" w:cs="Times New Roman"/>
-          <w:sz w:val="28"/>
-          <w:szCs w:val="28"/>
-        </w:rPr>
-        <w:t>]</w:t>
-      </w:r>
-      <w:r>
-        <w:rPr>
-          <w:rFonts w:ascii="Times New Roman" w:eastAsiaTheme="minorEastAsia" w:hAnsi="Times New Roman" w:cs="Times New Roman"/>
-          <w:sz w:val="28"/>
-          <w:szCs w:val="28"/>
-        </w:rPr>
-        <w:t xml:space="preserve"> = </w:t>
-      </w:r>
-      <w:r>
-        <w:rPr>
-          <w:rFonts w:ascii="Times New Roman" w:eastAsiaTheme="minorEastAsia" w:hAnsi="Times New Roman" w:cs="Times New Roman"/>
-          <w:sz w:val="28"/>
-          <w:szCs w:val="28"/>
-        </w:rPr>
-        <w:t>[</w:t>
-      </w:r>
-      <m:oMath>
-        <m:f>
-          <m:fPr>
-            <m:ctrlPr>
-              <w:rPr>
-                <w:rFonts w:ascii="Cambria Math" w:hAnsi="Cambria Math" w:cs="Times New Roman"/>
-                <w:sz w:val="28"/>
-                <w:szCs w:val="28"/>
-              </w:rPr>
-            </m:ctrlPr>
-          </m:fPr>
-          <m:num>
-            <m:r>
-              <m:rPr>
-                <m:sty m:val="p"/>
-              </m:rPr>
-              <w:rPr>
-                <w:rFonts w:ascii="Cambria Math" w:eastAsiaTheme="minorEastAsia" w:hAnsi="Cambria Math" w:cs="Times New Roman"/>
-                <w:sz w:val="28"/>
-                <w:szCs w:val="28"/>
-              </w:rPr>
-              <m:t>1</m:t>
-            </m:r>
-            <m:r>
-              <m:rPr>
-                <m:sty m:val="p"/>
-              </m:rPr>
-              <w:rPr>
-                <w:rFonts w:ascii="Cambria Math" w:eastAsiaTheme="minorEastAsia" w:hAnsi="Cambria Math" w:cs="Times New Roman"/>
-                <w:sz w:val="28"/>
-                <w:szCs w:val="28"/>
-              </w:rPr>
-              <m:t>6</m:t>
-            </m:r>
-            <m:r>
-              <m:rPr>
-                <m:sty m:val="p"/>
-              </m:rPr>
-              <w:rPr>
-                <w:rFonts w:ascii="Cambria Math" w:eastAsiaTheme="minorEastAsia" w:hAnsi="Cambria Math" w:cs="Times New Roman"/>
-                <w:sz w:val="28"/>
-                <w:szCs w:val="28"/>
-              </w:rPr>
-              <m:t>0*R1D+</m:t>
-            </m:r>
-            <m:r>
-              <m:rPr>
-                <m:sty m:val="p"/>
-              </m:rPr>
-              <w:rPr>
-                <w:rFonts w:ascii="Cambria Math" w:eastAsiaTheme="minorEastAsia" w:hAnsi="Cambria Math" w:cs="Times New Roman"/>
-                <w:sz w:val="28"/>
-                <w:szCs w:val="28"/>
-              </w:rPr>
-              <m:t>1500</m:t>
-            </m:r>
-          </m:num>
-          <m:den>
-            <m:r>
-              <w:rPr>
-                <w:rFonts w:ascii="Cambria Math" w:hAnsi="Cambria Math" w:cs="Times New Roman"/>
-                <w:sz w:val="28"/>
-                <w:szCs w:val="28"/>
-              </w:rPr>
-              <m:t>R1D+10</m:t>
-            </m:r>
-          </m:den>
-        </m:f>
-      </m:oMath>
-      <w:r>
-        <w:rPr>
-          <w:rFonts w:ascii="Times New Roman" w:eastAsiaTheme="minorEastAsia" w:hAnsi="Times New Roman" w:cs="Times New Roman"/>
-          <w:sz w:val="28"/>
-          <w:szCs w:val="28"/>
-        </w:rPr>
-        <w:t>]</w:t>
-      </w:r>
-    </w:p>
-    <w:p>
-      <w:pPr>
-        <w:rPr>
-          <w:rFonts w:ascii="Times New Roman" w:eastAsiaTheme="minorEastAsia" w:hAnsi="Times New Roman" w:cs="Times New Roman"/>
-          <w:sz w:val="28"/>
-          <w:szCs w:val="28"/>
-        </w:rPr>
-      </w:pPr>
-      <w:r>
-        <w:rPr>
-          <w:rFonts w:ascii="Times New Roman" w:eastAsiaTheme="minorEastAsia" w:hAnsi="Times New Roman" w:cs="Times New Roman"/>
-          <w:sz w:val="28"/>
-          <w:szCs w:val="28"/>
-        </w:rPr>
-        <w:t>20* R1D = 1500</w:t>
-      </w:r>
-    </w:p>
-    <w:p>
-      <w:pPr>
-        <w:rPr>
-          <w:rFonts w:ascii="Times New Roman" w:eastAsiaTheme="minorEastAsia" w:hAnsi="Times New Roman" w:cs="Times New Roman"/>
+          <w:rFonts w:ascii="Arial" w:eastAsiaTheme="minorEastAsia" w:hAnsi="Arial" w:cs="Arial"/>
           <w:b/>
-          <w:sz w:val="28"/>
-          <w:szCs w:val="28"/>
-        </w:rPr>
-      </w:pPr>
-      <w:r>
-        <w:rPr>
-          <w:rFonts w:ascii="Times New Roman" w:eastAsiaTheme="minorEastAsia" w:hAnsi="Times New Roman" w:cs="Times New Roman"/>
+          <w:sz w:val="24"/>
+          <w:szCs w:val="24"/>
+        </w:rPr>
+        <w:t>R</w:t>
+      </w:r>
+      <w:r>
+        <w:rPr>
+          <w:rFonts w:ascii="Arial" w:eastAsiaTheme="minorEastAsia" w:hAnsi="Arial" w:cs="Arial"/>
           <w:b/>
-          <w:sz w:val="28"/>
-          <w:szCs w:val="28"/>
-        </w:rPr>
-        <w:t xml:space="preserve">R1D = 75 </w:t>
+          <w:sz w:val="24"/>
+          <w:szCs w:val="24"/>
+          <w:vertAlign w:val="subscript"/>
+        </w:rPr>
+        <w:t>1D</w:t>
+      </w:r>
+      <w:r>
+        <w:rPr>
+          <w:rFonts w:ascii="Arial" w:eastAsiaTheme="minorEastAsia" w:hAnsi="Arial" w:cs="Arial"/>
+          <w:b/>
+          <w:sz w:val="24"/>
+          <w:szCs w:val="24"/>
+        </w:rPr>
+        <w:t xml:space="preserve"> = 120</w:t>
+      </w:r>
+      <w:r>
+        <w:rPr>
+          <w:rFonts w:ascii="Arial" w:eastAsiaTheme="minorEastAsia" w:hAnsi="Arial" w:cs="Arial"/>
+          <w:b/>
+          <w:sz w:val="24"/>
+          <w:szCs w:val="24"/>
+        </w:rPr>
+        <w:t xml:space="preserve"> </w:t>
       </w:r>
       <w:proofErr w:type="spellStart"/>
       <w:r>
         <w:rPr>
-          <w:rFonts w:ascii="Times New Roman" w:eastAsiaTheme="minorEastAsia" w:hAnsi="Times New Roman" w:cs="Times New Roman"/>
+          <w:rFonts w:ascii="Arial" w:eastAsiaTheme="minorEastAsia" w:hAnsi="Arial" w:cs="Arial"/>
           <w:b/>
-          <w:sz w:val="28"/>
-          <w:szCs w:val="28"/>
+          <w:sz w:val="24"/>
+          <w:szCs w:val="24"/>
         </w:rPr>
         <w:t>kOhm</w:t>
       </w:r>
+      <w:bookmarkStart w:id="0" w:name="_GoBack"/>
+      <w:bookmarkEnd w:id="0"/>
       <w:proofErr w:type="spellEnd"/>
     </w:p>
     <w:p>
       <w:pPr>
         <w:rPr>
-          <w:rFonts w:ascii="Times New Roman" w:eastAsiaTheme="minorEastAsia" w:hAnsi="Times New Roman" w:cs="Times New Roman"/>
-          <w:sz w:val="28"/>
-          <w:szCs w:val="28"/>
+          <w:rFonts w:ascii="Arial" w:eastAsiaTheme="minorEastAsia" w:hAnsi="Arial" w:cs="Arial"/>
+          <w:sz w:val="24"/>
+          <w:szCs w:val="24"/>
         </w:rPr>
       </w:pPr>
+      <w:r>
+        <w:rPr>
+          <w:rFonts w:ascii="Arial" w:eastAsiaTheme="minorEastAsia" w:hAnsi="Arial" w:cs="Arial"/>
+          <w:sz w:val="24"/>
+          <w:szCs w:val="24"/>
+        </w:rPr>
+        <w:t>120 || 13 = 1560/133</w:t>
+      </w:r>
+    </w:p>
+    <w:p>
+      <w:pPr>
+        <w:rPr>
+          <w:rFonts w:ascii="Arial" w:eastAsiaTheme="minorEastAsia" w:hAnsi="Arial" w:cs="Arial"/>
+          <w:sz w:val="24"/>
+          <w:szCs w:val="24"/>
+        </w:rPr>
+      </w:pPr>
+      <w:r>
+        <w:rPr>
+          <w:rFonts w:ascii="Arial" w:eastAsiaTheme="minorEastAsia" w:hAnsi="Arial" w:cs="Arial"/>
+          <w:sz w:val="24"/>
+          <w:szCs w:val="24"/>
+        </w:rPr>
+        <w:t>V</w:t>
+      </w:r>
+      <w:r>
+        <w:rPr>
+          <w:rFonts w:ascii="Arial" w:eastAsiaTheme="minorEastAsia" w:hAnsi="Arial" w:cs="Arial"/>
+          <w:sz w:val="24"/>
+          <w:szCs w:val="24"/>
+          <w:vertAlign w:val="subscript"/>
+        </w:rPr>
+        <w:t xml:space="preserve">RESTORE </w:t>
+      </w:r>
+      <w:r>
+        <w:rPr>
+          <w:rFonts w:ascii="Arial" w:eastAsiaTheme="minorEastAsia" w:hAnsi="Arial" w:cs="Arial"/>
+          <w:sz w:val="24"/>
+          <w:szCs w:val="24"/>
+        </w:rPr>
+        <w:t>=</w:t>
+      </w:r>
+      <w:r>
+        <w:rPr>
+          <w:rFonts w:ascii="Arial" w:eastAsiaTheme="minorEastAsia" w:hAnsi="Arial" w:cs="Arial"/>
+          <w:sz w:val="24"/>
+          <w:szCs w:val="24"/>
+        </w:rPr>
+        <w:t xml:space="preserve"> 1.222 * (200 + 1560 / 133) / (1560 / 133) = 22.06 V</w:t>
+      </w:r>
     </w:p>
     <w:sectPr>
       <w:pgSz w:w="12240" w:h="15840"/>
@@ -1202,7 +1811,7 @@
 </file>
 
 <file path=word/styles.xml><?xml version="1.0" encoding="utf-8"?>
-<w:styles xmlns:mc="http://schemas.openxmlformats.org/markup-compatibility/2006" xmlns:r="http://schemas.openxmlformats.org/officeDocument/2006/relationships" xmlns:w="http://schemas.openxmlformats.org/wordprocessingml/2006/main" xmlns:w14="http://schemas.microsoft.com/office/word/2010/wordml" xmlns:w15="http://schemas.microsoft.com/office/word/2012/wordml" xmlns:w16se="http://schemas.microsoft.com/office/word/2015/wordml/symex" mc:Ignorable="w14 w15 w16se">
+<w:styles xmlns:mc="http://schemas.openxmlformats.org/markup-compatibility/2006" xmlns:r="http://schemas.openxmlformats.org/officeDocument/2006/relationships" xmlns:w="http://schemas.openxmlformats.org/wordprocessingml/2006/main" xmlns:w14="http://schemas.microsoft.com/office/word/2010/wordml" xmlns:w15="http://schemas.microsoft.com/office/word/2012/wordml" mc:Ignorable="w14 w15">
   <w:docDefaults>
     <w:rPrDefault>
       <w:rPr>
@@ -1218,7 +1827,7 @@
       </w:pPr>
     </w:pPrDefault>
   </w:docDefaults>
-  <w:latentStyles w:defLockedState="0" w:defUIPriority="99" w:defSemiHidden="0" w:defUnhideWhenUsed="0" w:defQFormat="0" w:count="374">
+  <w:latentStyles w:defLockedState="0" w:defUIPriority="99" w:defSemiHidden="0" w:defUnhideWhenUsed="0" w:defQFormat="0" w:count="380">
     <w:lsdException w:name="Normal" w:uiPriority="0" w:qFormat="1"/>
     <w:lsdException w:name="heading 1" w:uiPriority="9" w:qFormat="1"/>
     <w:lsdException w:name="heading 2" w:semiHidden="1" w:uiPriority="9" w:unhideWhenUsed="1" w:qFormat="1"/>
@@ -1590,9 +2199,6 @@
     <w:lsdException w:name="List Table 5 Dark Accent 6" w:uiPriority="50"/>
     <w:lsdException w:name="List Table 6 Colorful Accent 6" w:uiPriority="51"/>
     <w:lsdException w:name="List Table 7 Colorful Accent 6" w:uiPriority="52"/>
-    <w:lsdException w:name="Mention" w:semiHidden="1" w:unhideWhenUsed="1"/>
-    <w:lsdException w:name="Smart Hyperlink" w:semiHidden="1" w:unhideWhenUsed="1"/>
-    <w:lsdException w:name="Hashtag" w:semiHidden="1" w:unhideWhenUsed="1"/>
   </w:latentStyles>
   <w:style w:type="paragraph" w:default="1" w:styleId="Normal">
     <w:name w:val="Normal"/>

</xml_diff>